<commit_message>
uploaded the of yesterday and today
</commit_message>
<xml_diff>
--- a/files/Matières/Allemand/T1/019 Exercice d'Allemand du 07 11 2020.docx
+++ b/files/Matières/Allemand/T1/019 Exercice d'Allemand du 07 11 2020.docx
@@ -253,6 +253,735 @@
           </w:p>
         </w:tc>
       </w:tr>
+      <w:tr>
+        <w:tc>
+          <w:tcPr>
+            <w:tcW w:w="4531" w:type="dxa"/>
+          </w:tcPr>
+          <w:p>
+            <w:pPr>
+              <w:rPr>
+                <w:lang w:val="de-DE"/>
+              </w:rPr>
+            </w:pPr>
+            <w:r>
+              <w:rPr>
+                <w:lang w:val="de-DE"/>
+              </w:rPr>
+              <w:t>1902:</w:t>
+            </w:r>
+          </w:p>
+        </w:tc>
+        <w:tc>
+          <w:tcPr>
+            <w:tcW w:w="4531" w:type="dxa"/>
+          </w:tcPr>
+          <w:p>
+            <w:pPr>
+              <w:rPr>
+                <w:lang w:val="de-DE"/>
+              </w:rPr>
+            </w:pPr>
+            <w:r>
+              <w:rPr>
+                <w:lang w:val="de-DE"/>
+              </w:rPr>
+              <w:t xml:space="preserve">er heiratet Ada </w:t>
+            </w:r>
+            <w:proofErr w:type="spellStart"/>
+            <w:r>
+              <w:rPr>
+                <w:lang w:val="de-DE"/>
+              </w:rPr>
+              <w:t>Vilstrup</w:t>
+            </w:r>
+            <w:proofErr w:type="spellEnd"/>
+          </w:p>
+        </w:tc>
+      </w:tr>
+      <w:tr>
+        <w:tc>
+          <w:tcPr>
+            <w:tcW w:w="4531" w:type="dxa"/>
+          </w:tcPr>
+          <w:p>
+            <w:pPr>
+              <w:rPr>
+                <w:lang w:val="de-DE"/>
+              </w:rPr>
+            </w:pPr>
+            <w:r>
+              <w:rPr>
+                <w:lang w:val="de-DE"/>
+              </w:rPr>
+              <w:t>Erste Gemälde</w:t>
+            </w:r>
+          </w:p>
+        </w:tc>
+        <w:tc>
+          <w:tcPr>
+            <w:tcW w:w="4531" w:type="dxa"/>
+          </w:tcPr>
+          <w:p>
+            <w:pPr>
+              <w:rPr>
+                <w:lang w:val="de-DE"/>
+              </w:rPr>
+            </w:pPr>
+            <w:r>
+              <w:rPr>
+                <w:lang w:val="de-DE"/>
+              </w:rPr>
+              <w:t>Wenn: 1895-1896</w:t>
+            </w:r>
+          </w:p>
+          <w:p>
+            <w:pPr>
+              <w:rPr>
+                <w:lang w:val="de-DE"/>
+              </w:rPr>
+            </w:pPr>
+            <w:r>
+              <w:rPr>
+                <w:lang w:val="de-DE"/>
+              </w:rPr>
+              <w:t xml:space="preserve">Name: </w:t>
+            </w:r>
+            <w:r>
+              <w:rPr>
+                <w:lang w:val="de-DE"/>
+              </w:rPr>
+              <w:t>der Bergriese</w:t>
+            </w:r>
+          </w:p>
+        </w:tc>
+      </w:tr>
+    </w:tbl>
+    <w:p>
+      <w:pPr>
+        <w:rPr>
+          <w:lang w:val="de-DE"/>
+        </w:rPr>
+      </w:pPr>
+    </w:p>
+    <w:tbl>
+      <w:tblPr>
+        <w:tblStyle w:val="Grilledutableau"/>
+        <w:tblW w:w="0" w:type="auto"/>
+        <w:tblLook w:val="04A0" w:firstRow="1" w:lastRow="0" w:firstColumn="1" w:lastColumn="0" w:noHBand="0" w:noVBand="1"/>
+      </w:tblPr>
+      <w:tblGrid>
+        <w:gridCol w:w="4531"/>
+        <w:gridCol w:w="4531"/>
+      </w:tblGrid>
+      <w:tr>
+        <w:tc>
+          <w:tcPr>
+            <w:tcW w:w="9062" w:type="dxa"/>
+            <w:gridSpan w:val="2"/>
+          </w:tcPr>
+          <w:p>
+            <w:pPr>
+              <w:jc w:val="center"/>
+              <w:rPr>
+                <w:lang w:val="de-DE"/>
+              </w:rPr>
+            </w:pPr>
+            <w:r>
+              <w:rPr>
+                <w:lang w:val="de-DE"/>
+              </w:rPr>
+              <w:t>Seine Kindheit</w:t>
+            </w:r>
+          </w:p>
+        </w:tc>
+      </w:tr>
+      <w:tr>
+        <w:tc>
+          <w:tcPr>
+            <w:tcW w:w="4531" w:type="dxa"/>
+          </w:tcPr>
+          <w:p>
+            <w:pPr>
+              <w:rPr>
+                <w:lang w:val="de-DE"/>
+              </w:rPr>
+            </w:pPr>
+            <w:r>
+              <w:rPr>
+                <w:lang w:val="de-DE"/>
+              </w:rPr>
+              <w:t>Eltern:</w:t>
+            </w:r>
+          </w:p>
+        </w:tc>
+        <w:tc>
+          <w:tcPr>
+            <w:tcW w:w="4531" w:type="dxa"/>
+          </w:tcPr>
+          <w:tbl>
+            <w:tblPr>
+              <w:tblStyle w:val="Grilledutableau"/>
+              <w:tblW w:w="0" w:type="auto"/>
+              <w:tblLook w:val="04A0" w:firstRow="1" w:lastRow="0" w:firstColumn="1" w:lastColumn="0" w:noHBand="0" w:noVBand="1"/>
+            </w:tblPr>
+            <w:tblGrid>
+              <w:gridCol w:w="2152"/>
+              <w:gridCol w:w="2153"/>
+            </w:tblGrid>
+            <w:tr>
+              <w:tc>
+                <w:tcPr>
+                  <w:tcW w:w="2152" w:type="dxa"/>
+                </w:tcPr>
+                <w:p>
+                  <w:pPr>
+                    <w:rPr>
+                      <w:lang w:val="de-DE"/>
+                    </w:rPr>
+                  </w:pPr>
+                  <w:r>
+                    <w:rPr>
+                      <w:lang w:val="de-DE"/>
+                    </w:rPr>
+                    <w:t>Mutter</w:t>
+                  </w:r>
+                </w:p>
+              </w:tc>
+              <w:tc>
+                <w:tcPr>
+                  <w:tcW w:w="2153" w:type="dxa"/>
+                </w:tcPr>
+                <w:p>
+                  <w:pPr>
+                    <w:rPr>
+                      <w:lang w:val="de-DE"/>
+                    </w:rPr>
+                  </w:pPr>
+                </w:p>
+              </w:tc>
+            </w:tr>
+            <w:tr>
+              <w:tc>
+                <w:tcPr>
+                  <w:tcW w:w="2152" w:type="dxa"/>
+                </w:tcPr>
+                <w:p>
+                  <w:pPr>
+                    <w:rPr>
+                      <w:lang w:val="de-DE"/>
+                    </w:rPr>
+                  </w:pPr>
+                  <w:r>
+                    <w:rPr>
+                      <w:lang w:val="de-DE"/>
+                    </w:rPr>
+                    <w:t>Vater</w:t>
+                  </w:r>
+                </w:p>
+              </w:tc>
+              <w:tc>
+                <w:tcPr>
+                  <w:tcW w:w="2153" w:type="dxa"/>
+                </w:tcPr>
+                <w:p>
+                  <w:pPr>
+                    <w:rPr>
+                      <w:lang w:val="de-DE"/>
+                    </w:rPr>
+                  </w:pPr>
+                </w:p>
+              </w:tc>
+            </w:tr>
+          </w:tbl>
+          <w:p>
+            <w:pPr>
+              <w:rPr>
+                <w:lang w:val="de-DE"/>
+              </w:rPr>
+            </w:pPr>
+          </w:p>
+        </w:tc>
+      </w:tr>
+      <w:tr>
+        <w:tc>
+          <w:tcPr>
+            <w:tcW w:w="4531" w:type="dxa"/>
+          </w:tcPr>
+          <w:p>
+            <w:pPr>
+              <w:rPr>
+                <w:lang w:val="de-DE"/>
+              </w:rPr>
+            </w:pPr>
+            <w:r>
+              <w:rPr>
+                <w:lang w:val="de-DE"/>
+              </w:rPr>
+              <w:t>Brüdern</w:t>
+            </w:r>
+          </w:p>
+        </w:tc>
+        <w:tc>
+          <w:tcPr>
+            <w:tcW w:w="4531" w:type="dxa"/>
+          </w:tcPr>
+          <w:p>
+            <w:pPr>
+              <w:rPr>
+                <w:lang w:val="de-DE"/>
+              </w:rPr>
+            </w:pPr>
+          </w:p>
+        </w:tc>
+      </w:tr>
+      <w:tr>
+        <w:tc>
+          <w:tcPr>
+            <w:tcW w:w="4531" w:type="dxa"/>
+          </w:tcPr>
+          <w:p>
+            <w:pPr>
+              <w:rPr>
+                <w:lang w:val="de-DE"/>
+              </w:rPr>
+            </w:pPr>
+            <w:r>
+              <w:rPr>
+                <w:lang w:val="de-DE"/>
+              </w:rPr>
+              <w:t>Schwestern</w:t>
+            </w:r>
+          </w:p>
+        </w:tc>
+        <w:tc>
+          <w:tcPr>
+            <w:tcW w:w="4531" w:type="dxa"/>
+          </w:tcPr>
+          <w:p>
+            <w:pPr>
+              <w:rPr>
+                <w:lang w:val="de-DE"/>
+              </w:rPr>
+            </w:pPr>
+          </w:p>
+        </w:tc>
+      </w:tr>
+      <w:tr>
+        <w:tc>
+          <w:tcPr>
+            <w:tcW w:w="4531" w:type="dxa"/>
+          </w:tcPr>
+          <w:p>
+            <w:pPr>
+              <w:rPr>
+                <w:lang w:val="de-DE"/>
+              </w:rPr>
+            </w:pPr>
+          </w:p>
+        </w:tc>
+        <w:tc>
+          <w:tcPr>
+            <w:tcW w:w="4531" w:type="dxa"/>
+          </w:tcPr>
+          <w:p>
+            <w:pPr>
+              <w:rPr>
+                <w:lang w:val="de-DE"/>
+              </w:rPr>
+            </w:pPr>
+          </w:p>
+        </w:tc>
+      </w:tr>
+    </w:tbl>
+    <w:p>
+      <w:pPr>
+        <w:rPr>
+          <w:lang w:val="de-DE"/>
+        </w:rPr>
+      </w:pPr>
+    </w:p>
+    <w:tbl>
+      <w:tblPr>
+        <w:tblStyle w:val="Grilledutableau"/>
+        <w:tblW w:w="0" w:type="auto"/>
+        <w:tblLook w:val="04A0" w:firstRow="1" w:lastRow="0" w:firstColumn="1" w:lastColumn="0" w:noHBand="0" w:noVBand="1"/>
+      </w:tblPr>
+      <w:tblGrid>
+        <w:gridCol w:w="4531"/>
+        <w:gridCol w:w="4531"/>
+      </w:tblGrid>
+      <w:tr>
+        <w:tc>
+          <w:tcPr>
+            <w:tcW w:w="9062" w:type="dxa"/>
+            <w:gridSpan w:val="2"/>
+          </w:tcPr>
+          <w:p>
+            <w:pPr>
+              <w:jc w:val="center"/>
+              <w:rPr>
+                <w:lang w:val="de-DE"/>
+              </w:rPr>
+            </w:pPr>
+            <w:r>
+              <w:rPr>
+                <w:lang w:val="de-DE"/>
+              </w:rPr>
+              <w:t>Lehrlingsausbildung</w:t>
+            </w:r>
+          </w:p>
+        </w:tc>
+      </w:tr>
+      <w:tr>
+        <w:tc>
+          <w:tcPr>
+            <w:tcW w:w="4531" w:type="dxa"/>
+          </w:tcPr>
+          <w:p>
+            <w:pPr>
+              <w:rPr>
+                <w:lang w:val="de-DE"/>
+              </w:rPr>
+            </w:pPr>
+            <w:r>
+              <w:rPr>
+                <w:lang w:val="de-DE"/>
+              </w:rPr>
+              <w:t>er lernt zeichnen</w:t>
+            </w:r>
+          </w:p>
+        </w:tc>
+        <w:tc>
+          <w:tcPr>
+            <w:tcW w:w="4531" w:type="dxa"/>
+          </w:tcPr>
+          <w:p>
+            <w:pPr>
+              <w:rPr>
+                <w:lang w:val="de-DE"/>
+              </w:rPr>
+            </w:pPr>
+            <w:r>
+              <w:rPr>
+                <w:lang w:val="de-DE"/>
+              </w:rPr>
+              <w:t xml:space="preserve">Wo: </w:t>
+            </w:r>
+            <w:r>
+              <w:rPr>
+                <w:lang w:val="de-DE"/>
+              </w:rPr>
+              <w:t>Karlsruhe</w:t>
+            </w:r>
+            <w:r>
+              <w:rPr>
+                <w:lang w:val="de-DE"/>
+              </w:rPr>
+              <w:t xml:space="preserve"> UND Saint-</w:t>
+            </w:r>
+            <w:proofErr w:type="spellStart"/>
+            <w:r>
+              <w:rPr>
+                <w:lang w:val="de-DE"/>
+              </w:rPr>
+              <w:t>Gall</w:t>
+            </w:r>
+            <w:proofErr w:type="spellEnd"/>
+            <w:r>
+              <w:rPr>
+                <w:lang w:val="de-DE"/>
+              </w:rPr>
+              <w:t xml:space="preserve"> (Schweiz)</w:t>
+            </w:r>
+          </w:p>
+        </w:tc>
+      </w:tr>
+      <w:tr>
+        <w:tc>
+          <w:tcPr>
+            <w:tcW w:w="4531" w:type="dxa"/>
+          </w:tcPr>
+          <w:p>
+            <w:pPr>
+              <w:rPr>
+                <w:lang w:val="de-DE"/>
+              </w:rPr>
+            </w:pPr>
+            <w:r>
+              <w:rPr>
+                <w:lang w:val="de-DE"/>
+              </w:rPr>
+              <w:t>er lehrt</w:t>
+            </w:r>
+          </w:p>
+        </w:tc>
+        <w:tc>
+          <w:tcPr>
+            <w:tcW w:w="4531" w:type="dxa"/>
+          </w:tcPr>
+          <w:p>
+            <w:pPr>
+              <w:rPr>
+                <w:lang w:val="de-DE"/>
+              </w:rPr>
+            </w:pPr>
+            <w:r>
+              <w:rPr>
+                <w:lang w:val="de-DE"/>
+              </w:rPr>
+              <w:t>Wo: in d</w:t>
+            </w:r>
+            <w:r>
+              <w:rPr>
+                <w:lang w:val="de-DE"/>
+              </w:rPr>
+              <w:t>i</w:t>
+            </w:r>
+            <w:r>
+              <w:rPr>
+                <w:lang w:val="de-DE"/>
+              </w:rPr>
+              <w:t>e Schweiz, Saint-</w:t>
+            </w:r>
+            <w:proofErr w:type="spellStart"/>
+            <w:r>
+              <w:rPr>
+                <w:lang w:val="de-DE"/>
+              </w:rPr>
+              <w:t>Gall</w:t>
+            </w:r>
+            <w:proofErr w:type="spellEnd"/>
+          </w:p>
+          <w:p>
+            <w:pPr>
+              <w:rPr>
+                <w:lang w:val="de-DE"/>
+              </w:rPr>
+            </w:pPr>
+            <w:r>
+              <w:rPr>
+                <w:lang w:val="de-DE"/>
+              </w:rPr>
+              <w:t>bis: 1897</w:t>
+            </w:r>
+          </w:p>
+        </w:tc>
+      </w:tr>
+      <w:tr>
+        <w:tc>
+          <w:tcPr>
+            <w:tcW w:w="4531" w:type="dxa"/>
+          </w:tcPr>
+          <w:p>
+            <w:pPr>
+              <w:rPr>
+                <w:lang w:val="de-DE"/>
+              </w:rPr>
+            </w:pPr>
+            <w:r>
+              <w:rPr>
+                <w:lang w:val="de-DE"/>
+              </w:rPr>
+              <w:t>er seine Ausbildung abschließt</w:t>
+            </w:r>
+          </w:p>
+        </w:tc>
+        <w:tc>
+          <w:tcPr>
+            <w:tcW w:w="4531" w:type="dxa"/>
+          </w:tcPr>
+          <w:p>
+            <w:pPr>
+              <w:rPr>
+                <w:lang w:val="de-DE"/>
+              </w:rPr>
+            </w:pPr>
+            <w:r>
+              <w:rPr>
+                <w:lang w:val="de-DE"/>
+              </w:rPr>
+              <w:t>Wo: Dachau, München</w:t>
+            </w:r>
+          </w:p>
+        </w:tc>
+      </w:tr>
+      <w:tr>
+        <w:tc>
+          <w:tcPr>
+            <w:tcW w:w="4531" w:type="dxa"/>
+          </w:tcPr>
+          <w:p>
+            <w:pPr>
+              <w:rPr>
+                <w:lang w:val="de-DE"/>
+              </w:rPr>
+            </w:pPr>
+            <w:r>
+              <w:rPr>
+                <w:lang w:val="de-DE"/>
+              </w:rPr>
+              <w:t>1899:</w:t>
+            </w:r>
+          </w:p>
+        </w:tc>
+        <w:tc>
+          <w:tcPr>
+            <w:tcW w:w="4531" w:type="dxa"/>
+          </w:tcPr>
+          <w:p>
+            <w:pPr>
+              <w:rPr>
+                <w:lang w:val="de-DE"/>
+              </w:rPr>
+            </w:pPr>
+            <w:r>
+              <w:rPr>
+                <w:lang w:val="de-DE"/>
+              </w:rPr>
+              <w:t xml:space="preserve">Was: Nolde </w:t>
+            </w:r>
+            <w:r>
+              <w:rPr>
+                <w:lang w:val="de-DE"/>
+              </w:rPr>
+              <w:t xml:space="preserve">entdeckt die Louvre klassische </w:t>
+            </w:r>
+            <w:r>
+              <w:rPr>
+                <w:lang w:val="de-DE"/>
+              </w:rPr>
+              <w:t>Gemälde</w:t>
+            </w:r>
+            <w:r>
+              <w:rPr>
+                <w:lang w:val="de-DE"/>
+              </w:rPr>
+              <w:t>.</w:t>
+            </w:r>
+          </w:p>
+          <w:p>
+            <w:pPr>
+              <w:rPr>
+                <w:lang w:val="de-DE"/>
+              </w:rPr>
+            </w:pPr>
+            <w:r>
+              <w:rPr>
+                <w:lang w:val="de-DE"/>
+              </w:rPr>
+              <w:t>Wo: Paris</w:t>
+            </w:r>
+          </w:p>
+        </w:tc>
+      </w:tr>
+      <w:tr>
+        <w:tc>
+          <w:tcPr>
+            <w:tcW w:w="4531" w:type="dxa"/>
+          </w:tcPr>
+          <w:p>
+            <w:pPr>
+              <w:rPr>
+                <w:lang w:val="de-DE"/>
+              </w:rPr>
+            </w:pPr>
+            <w:r>
+              <w:rPr>
+                <w:lang w:val="de-DE"/>
+              </w:rPr>
+              <w:t>1899:</w:t>
+            </w:r>
+          </w:p>
+        </w:tc>
+        <w:tc>
+          <w:tcPr>
+            <w:tcW w:w="4531" w:type="dxa"/>
+          </w:tcPr>
+          <w:p>
+            <w:pPr>
+              <w:rPr>
+                <w:lang w:val="de-DE"/>
+              </w:rPr>
+            </w:pPr>
+            <w:r>
+              <w:rPr>
+                <w:lang w:val="de-DE"/>
+              </w:rPr>
+              <w:t xml:space="preserve">Was: Er </w:t>
+            </w:r>
+            <w:r>
+              <w:rPr>
+                <w:lang w:val="de-DE"/>
+              </w:rPr>
+              <w:t>besucht die Julianische Akademie</w:t>
+            </w:r>
+          </w:p>
+        </w:tc>
+      </w:tr>
+      <w:tr>
+        <w:tc>
+          <w:tcPr>
+            <w:tcW w:w="4531" w:type="dxa"/>
+          </w:tcPr>
+          <w:p>
+            <w:pPr>
+              <w:rPr>
+                <w:lang w:val="de-DE"/>
+              </w:rPr>
+            </w:pPr>
+            <w:r>
+              <w:rPr>
+                <w:lang w:val="de-DE"/>
+              </w:rPr>
+              <w:t>1902:</w:t>
+            </w:r>
+          </w:p>
+        </w:tc>
+        <w:tc>
+          <w:tcPr>
+            <w:tcW w:w="4531" w:type="dxa"/>
+          </w:tcPr>
+          <w:p>
+            <w:pPr>
+              <w:rPr>
+                <w:lang w:val="de-DE"/>
+              </w:rPr>
+            </w:pPr>
+            <w:r>
+              <w:rPr>
+                <w:lang w:val="de-DE"/>
+              </w:rPr>
+              <w:t xml:space="preserve">Was: entdeckt er </w:t>
+            </w:r>
+            <w:r>
+              <w:rPr>
+                <w:lang w:val="de-DE"/>
+              </w:rPr>
+              <w:t xml:space="preserve">die Gemälde von </w:t>
+            </w:r>
+            <w:r>
+              <w:rPr>
+                <w:lang w:val="de-DE"/>
+              </w:rPr>
+              <w:t>Van Gogh und Gauguin</w:t>
+            </w:r>
+          </w:p>
+          <w:p>
+            <w:pPr>
+              <w:rPr>
+                <w:lang w:val="de-DE"/>
+              </w:rPr>
+            </w:pPr>
+            <w:r>
+              <w:rPr>
+                <w:lang w:val="de-DE"/>
+              </w:rPr>
+              <w:t>Wo: In die Berlin und Weimar Ausstellung.</w:t>
+            </w:r>
+          </w:p>
+        </w:tc>
+      </w:tr>
     </w:tbl>
     <w:p>
       <w:pPr>
@@ -267,19 +996,213 @@
           <w:lang w:val="de-DE"/>
         </w:rPr>
       </w:pPr>
-      <w:r>
-        <w:rPr>
-          <w:lang w:val="de-DE"/>
-        </w:rPr>
-        <w:t xml:space="preserve">1906: erste </w:t>
-      </w:r>
-      <w:r>
-        <w:rPr>
-          <w:lang w:val="de-DE"/>
-        </w:rPr>
-        <w:t>Ausstellung</w:t>
-      </w:r>
     </w:p>
+    <w:tbl>
+      <w:tblPr>
+        <w:tblStyle w:val="Grilledutableau"/>
+        <w:tblW w:w="0" w:type="auto"/>
+        <w:tblLook w:val="04A0" w:firstRow="1" w:lastRow="0" w:firstColumn="1" w:lastColumn="0" w:noHBand="0" w:noVBand="1"/>
+      </w:tblPr>
+      <w:tblGrid>
+        <w:gridCol w:w="4531"/>
+        <w:gridCol w:w="4531"/>
+      </w:tblGrid>
+      <w:tr>
+        <w:tc>
+          <w:tcPr>
+            <w:tcW w:w="9062" w:type="dxa"/>
+            <w:gridSpan w:val="2"/>
+          </w:tcPr>
+          <w:p>
+            <w:pPr>
+              <w:jc w:val="center"/>
+              <w:rPr>
+                <w:lang w:val="de-DE"/>
+              </w:rPr>
+            </w:pPr>
+            <w:r>
+              <w:rPr>
+                <w:lang w:val="de-DE"/>
+              </w:rPr>
+              <w:t>Leben als Maler</w:t>
+            </w:r>
+          </w:p>
+        </w:tc>
+      </w:tr>
+      <w:tr>
+        <w:tc>
+          <w:tcPr>
+            <w:tcW w:w="4531" w:type="dxa"/>
+          </w:tcPr>
+          <w:p>
+            <w:pPr>
+              <w:rPr>
+                <w:lang w:val="de-DE"/>
+              </w:rPr>
+            </w:pPr>
+            <w:r>
+              <w:rPr>
+                <w:lang w:val="de-DE"/>
+              </w:rPr>
+              <w:t>1906:</w:t>
+            </w:r>
+          </w:p>
+        </w:tc>
+        <w:tc>
+          <w:tcPr>
+            <w:tcW w:w="4531" w:type="dxa"/>
+          </w:tcPr>
+          <w:p>
+            <w:pPr>
+              <w:rPr>
+                <w:lang w:val="de-DE"/>
+              </w:rPr>
+            </w:pPr>
+            <w:r>
+              <w:rPr>
+                <w:lang w:val="de-DE"/>
+              </w:rPr>
+              <w:t xml:space="preserve">Was: </w:t>
+            </w:r>
+            <w:r>
+              <w:rPr>
+                <w:lang w:val="de-DE"/>
+              </w:rPr>
+              <w:t>erste Ausstellung</w:t>
+            </w:r>
+          </w:p>
+          <w:p>
+            <w:pPr>
+              <w:rPr>
+                <w:lang w:val="de-DE"/>
+              </w:rPr>
+            </w:pPr>
+            <w:r>
+              <w:rPr>
+                <w:lang w:val="de-DE"/>
+              </w:rPr>
+              <w:t xml:space="preserve">Wo: </w:t>
+            </w:r>
+            <w:proofErr w:type="spellStart"/>
+            <w:r>
+              <w:rPr>
+                <w:lang w:val="de-DE"/>
+              </w:rPr>
+              <w:t>Dresde</w:t>
+            </w:r>
+            <w:proofErr w:type="spellEnd"/>
+          </w:p>
+        </w:tc>
+      </w:tr>
+      <w:tr>
+        <w:tc>
+          <w:tcPr>
+            <w:tcW w:w="4531" w:type="dxa"/>
+          </w:tcPr>
+          <w:p>
+            <w:pPr>
+              <w:rPr>
+                <w:lang w:val="de-DE"/>
+              </w:rPr>
+            </w:pPr>
+            <w:r>
+              <w:rPr>
+                <w:lang w:val="de-DE"/>
+              </w:rPr>
+              <w:t>1906:</w:t>
+            </w:r>
+          </w:p>
+        </w:tc>
+        <w:tc>
+          <w:tcPr>
+            <w:tcW w:w="4531" w:type="dxa"/>
+          </w:tcPr>
+          <w:p>
+            <w:pPr>
+              <w:rPr>
+                <w:lang w:val="de-DE"/>
+              </w:rPr>
+            </w:pPr>
+            <w:r>
+              <w:rPr>
+                <w:lang w:val="de-DE"/>
+              </w:rPr>
+              <w:t xml:space="preserve">Er </w:t>
+            </w:r>
+            <w:r>
+              <w:rPr>
+                <w:lang w:val="de-DE"/>
+              </w:rPr>
+              <w:t>in „die Brücke“ beitrat.</w:t>
+            </w:r>
+          </w:p>
+        </w:tc>
+      </w:tr>
+      <w:tr>
+        <w:tc>
+          <w:tcPr>
+            <w:tcW w:w="4531" w:type="dxa"/>
+          </w:tcPr>
+          <w:p>
+            <w:pPr>
+              <w:rPr>
+                <w:lang w:val="de-DE"/>
+              </w:rPr>
+            </w:pPr>
+            <w:r>
+              <w:rPr>
+                <w:lang w:val="de-DE"/>
+              </w:rPr>
+              <w:t>1907:</w:t>
+            </w:r>
+          </w:p>
+        </w:tc>
+        <w:tc>
+          <w:tcPr>
+            <w:tcW w:w="4531" w:type="dxa"/>
+          </w:tcPr>
+          <w:p>
+            <w:pPr>
+              <w:rPr>
+                <w:lang w:val="de-DE"/>
+              </w:rPr>
+            </w:pPr>
+            <w:r>
+              <w:rPr>
+                <w:lang w:val="de-DE"/>
+              </w:rPr>
+              <w:t>Er in „die Brücke“ verlasst.</w:t>
+            </w:r>
+          </w:p>
+        </w:tc>
+      </w:tr>
+      <w:tr>
+        <w:tc>
+          <w:tcPr>
+            <w:tcW w:w="4531" w:type="dxa"/>
+          </w:tcPr>
+          <w:p>
+            <w:pPr>
+              <w:rPr>
+                <w:lang w:val="de-DE"/>
+              </w:rPr>
+            </w:pPr>
+          </w:p>
+        </w:tc>
+        <w:tc>
+          <w:tcPr>
+            <w:tcW w:w="4531" w:type="dxa"/>
+          </w:tcPr>
+          <w:p>
+            <w:pPr>
+              <w:rPr>
+                <w:lang w:val="de-DE"/>
+              </w:rPr>
+            </w:pPr>
+          </w:p>
+        </w:tc>
+      </w:tr>
+    </w:tbl>
     <w:p>
       <w:pPr>
         <w:rPr>
@@ -293,6 +1216,20 @@
           <w:lang w:val="de-DE"/>
         </w:rPr>
       </w:pPr>
+    </w:p>
+    <w:p>
+      <w:pPr>
+        <w:rPr>
+          <w:lang w:val="de-DE"/>
+        </w:rPr>
+      </w:pPr>
+    </w:p>
+    <w:p>
+      <w:pPr>
+        <w:rPr>
+          <w:lang w:val="de-DE"/>
+        </w:rPr>
+      </w:pPr>
       <w:r>
         <w:rPr>
           <w:lang w:val="de-DE"/>
@@ -349,6 +1286,453 @@
           <w:lang w:val="de-DE"/>
         </w:rPr>
       </w:pPr>
+      <w:r>
+        <w:rPr>
+          <w:lang w:val="de-DE"/>
+        </w:rPr>
+        <w:lastRenderedPageBreak/>
+        <w:t>Leben als Maler</w:t>
+      </w:r>
+      <w:r>
+        <w:rPr>
+          <w:lang w:val="de-DE"/>
+        </w:rPr>
+        <w:t xml:space="preserve"> = </w:t>
+      </w:r>
+      <w:proofErr w:type="spellStart"/>
+      <w:r>
+        <w:rPr>
+          <w:lang w:val="de-DE"/>
+        </w:rPr>
+        <w:t>vie</w:t>
+      </w:r>
+      <w:proofErr w:type="spellEnd"/>
+      <w:r>
+        <w:rPr>
+          <w:lang w:val="de-DE"/>
+        </w:rPr>
+        <w:t xml:space="preserve"> de </w:t>
+      </w:r>
+      <w:proofErr w:type="spellStart"/>
+      <w:r>
+        <w:rPr>
+          <w:lang w:val="de-DE"/>
+        </w:rPr>
+        <w:t>pientre</w:t>
+      </w:r>
+      <w:proofErr w:type="spellEnd"/>
+    </w:p>
+    <w:p>
+      <w:pPr>
+        <w:rPr>
+          <w:lang w:val="de-DE"/>
+        </w:rPr>
+      </w:pPr>
+      <w:r>
+        <w:rPr>
+          <w:lang w:val="de-DE"/>
+        </w:rPr>
+        <w:t>Seine Kindheit</w:t>
+      </w:r>
+      <w:r>
+        <w:rPr>
+          <w:lang w:val="de-DE"/>
+        </w:rPr>
+        <w:t xml:space="preserve"> = Son </w:t>
+      </w:r>
+      <w:proofErr w:type="spellStart"/>
+      <w:r>
+        <w:rPr>
+          <w:lang w:val="de-DE"/>
+        </w:rPr>
+        <w:t>enfance</w:t>
+      </w:r>
+      <w:proofErr w:type="spellEnd"/>
+    </w:p>
+    <w:p>
+      <w:pPr>
+        <w:rPr>
+          <w:lang w:val="de-DE"/>
+        </w:rPr>
+      </w:pPr>
+      <w:r>
+        <w:rPr>
+          <w:lang w:val="de-DE"/>
+        </w:rPr>
+        <w:t>Lehrlingsausbildung</w:t>
+      </w:r>
+      <w:r>
+        <w:rPr>
+          <w:lang w:val="de-DE"/>
+        </w:rPr>
+        <w:t xml:space="preserve"> = </w:t>
+      </w:r>
+      <w:proofErr w:type="spellStart"/>
+      <w:r>
+        <w:rPr>
+          <w:lang w:val="de-DE"/>
+        </w:rPr>
+        <w:t>apprentissage</w:t>
+      </w:r>
+      <w:proofErr w:type="spellEnd"/>
+    </w:p>
+    <w:p>
+      <w:pPr>
+        <w:rPr>
+          <w:lang w:val="de-DE"/>
+        </w:rPr>
+      </w:pPr>
+      <w:r>
+        <w:rPr>
+          <w:lang w:val="de-DE"/>
+        </w:rPr>
+        <w:t>er lernt zeichnen</w:t>
+      </w:r>
+      <w:r>
+        <w:rPr>
+          <w:lang w:val="de-DE"/>
+        </w:rPr>
+        <w:t xml:space="preserve"> = </w:t>
+      </w:r>
+      <w:proofErr w:type="spellStart"/>
+      <w:r>
+        <w:rPr>
+          <w:lang w:val="de-DE"/>
+        </w:rPr>
+        <w:t>apprendre</w:t>
+      </w:r>
+      <w:proofErr w:type="spellEnd"/>
+      <w:r>
+        <w:rPr>
+          <w:lang w:val="de-DE"/>
+        </w:rPr>
+        <w:t xml:space="preserve"> à </w:t>
+      </w:r>
+      <w:proofErr w:type="spellStart"/>
+      <w:r>
+        <w:rPr>
+          <w:lang w:val="de-DE"/>
+        </w:rPr>
+        <w:t>dessiner</w:t>
+      </w:r>
+      <w:proofErr w:type="spellEnd"/>
+    </w:p>
+    <w:p>
+      <w:pPr>
+        <w:rPr>
+          <w:lang w:val="de-DE"/>
+        </w:rPr>
+      </w:pPr>
+      <w:r>
+        <w:rPr>
+          <w:lang w:val="de-DE"/>
+        </w:rPr>
+        <w:t>er seine Ausbildung abschließt</w:t>
+      </w:r>
+      <w:r>
+        <w:rPr>
+          <w:lang w:val="de-DE"/>
+        </w:rPr>
+        <w:t xml:space="preserve"> = </w:t>
+      </w:r>
+      <w:proofErr w:type="spellStart"/>
+      <w:r>
+        <w:rPr>
+          <w:lang w:val="de-DE"/>
+        </w:rPr>
+        <w:t>il</w:t>
+      </w:r>
+      <w:proofErr w:type="spellEnd"/>
+      <w:r>
+        <w:rPr>
+          <w:lang w:val="de-DE"/>
+        </w:rPr>
+        <w:t xml:space="preserve"> </w:t>
+      </w:r>
+      <w:proofErr w:type="spellStart"/>
+      <w:r>
+        <w:rPr>
+          <w:lang w:val="de-DE"/>
+        </w:rPr>
+        <w:t>termine</w:t>
+      </w:r>
+      <w:proofErr w:type="spellEnd"/>
+      <w:r>
+        <w:rPr>
+          <w:lang w:val="de-DE"/>
+        </w:rPr>
+        <w:t xml:space="preserve"> </w:t>
+      </w:r>
+      <w:proofErr w:type="spellStart"/>
+      <w:r>
+        <w:rPr>
+          <w:lang w:val="de-DE"/>
+        </w:rPr>
+        <w:t>sa</w:t>
+      </w:r>
+      <w:proofErr w:type="spellEnd"/>
+      <w:r>
+        <w:rPr>
+          <w:lang w:val="de-DE"/>
+        </w:rPr>
+        <w:t xml:space="preserve"> </w:t>
+      </w:r>
+      <w:proofErr w:type="spellStart"/>
+      <w:r>
+        <w:rPr>
+          <w:lang w:val="de-DE"/>
+        </w:rPr>
+        <w:t>formation</w:t>
+      </w:r>
+      <w:proofErr w:type="spellEnd"/>
+    </w:p>
+    <w:p>
+      <w:pPr>
+        <w:rPr>
+          <w:lang w:val="de-DE"/>
+        </w:rPr>
+      </w:pPr>
+      <w:r>
+        <w:rPr>
+          <w:lang w:val="de-DE"/>
+        </w:rPr>
+        <w:t xml:space="preserve">entdecken = </w:t>
+      </w:r>
+      <w:proofErr w:type="spellStart"/>
+      <w:r>
+        <w:rPr>
+          <w:lang w:val="de-DE"/>
+        </w:rPr>
+        <w:t>découvrir</w:t>
+      </w:r>
+      <w:proofErr w:type="spellEnd"/>
+    </w:p>
+    <w:p>
+      <w:pPr>
+        <w:rPr>
+          <w:lang w:val="de-DE"/>
+        </w:rPr>
+      </w:pPr>
+      <w:r>
+        <w:rPr>
+          <w:lang w:val="de-DE"/>
+        </w:rPr>
+        <w:t>besuch</w:t>
+      </w:r>
+      <w:r>
+        <w:rPr>
+          <w:lang w:val="de-DE"/>
+        </w:rPr>
+        <w:t xml:space="preserve">en = </w:t>
+      </w:r>
+      <w:proofErr w:type="spellStart"/>
+      <w:r>
+        <w:rPr>
+          <w:lang w:val="de-DE"/>
+        </w:rPr>
+        <w:t>fréquenter</w:t>
+      </w:r>
+      <w:proofErr w:type="spellEnd"/>
+    </w:p>
+    <w:p>
+      <w:pPr>
+        <w:rPr>
+          <w:lang w:val="de-DE"/>
+        </w:rPr>
+      </w:pPr>
+      <w:r>
+        <w:rPr>
+          <w:lang w:val="de-DE"/>
+        </w:rPr>
+        <w:t xml:space="preserve">heiraten = </w:t>
+      </w:r>
+      <w:proofErr w:type="spellStart"/>
+      <w:r>
+        <w:rPr>
+          <w:lang w:val="de-DE"/>
+        </w:rPr>
+        <w:t>épouser</w:t>
+      </w:r>
+      <w:proofErr w:type="spellEnd"/>
+    </w:p>
+    <w:p>
+      <w:pPr>
+        <w:rPr>
+          <w:lang w:val="de-DE"/>
+        </w:rPr>
+      </w:pPr>
+      <w:r>
+        <w:rPr>
+          <w:lang w:val="de-DE"/>
+        </w:rPr>
+        <w:t xml:space="preserve">die Gemälde = la </w:t>
+      </w:r>
+      <w:proofErr w:type="spellStart"/>
+      <w:r>
+        <w:rPr>
+          <w:lang w:val="de-DE"/>
+        </w:rPr>
+        <w:t>peinture</w:t>
+      </w:r>
+      <w:proofErr w:type="spellEnd"/>
+      <w:r>
+        <w:rPr>
+          <w:lang w:val="de-DE"/>
+        </w:rPr>
+        <w:t xml:space="preserve"> (</w:t>
+      </w:r>
+      <w:proofErr w:type="spellStart"/>
+      <w:r>
+        <w:rPr>
+          <w:lang w:val="de-DE"/>
+        </w:rPr>
+        <w:t>une</w:t>
+      </w:r>
+      <w:proofErr w:type="spellEnd"/>
+      <w:r>
+        <w:rPr>
+          <w:lang w:val="de-DE"/>
+        </w:rPr>
+        <w:t xml:space="preserve"> </w:t>
+      </w:r>
+      <w:proofErr w:type="spellStart"/>
+      <w:r>
+        <w:rPr>
+          <w:lang w:val="de-DE"/>
+        </w:rPr>
+        <w:t>peinture</w:t>
+      </w:r>
+      <w:proofErr w:type="spellEnd"/>
+      <w:r>
+        <w:rPr>
+          <w:lang w:val="de-DE"/>
+        </w:rPr>
+        <w:t xml:space="preserve">, </w:t>
+      </w:r>
+      <w:proofErr w:type="spellStart"/>
+      <w:r>
+        <w:rPr>
+          <w:lang w:val="de-DE"/>
+        </w:rPr>
+        <w:t>un</w:t>
+      </w:r>
+      <w:proofErr w:type="spellEnd"/>
+      <w:r>
+        <w:rPr>
+          <w:lang w:val="de-DE"/>
+        </w:rPr>
+        <w:t xml:space="preserve"> </w:t>
+      </w:r>
+      <w:proofErr w:type="spellStart"/>
+      <w:r>
+        <w:rPr>
+          <w:lang w:val="de-DE"/>
+        </w:rPr>
+        <w:t>tableau</w:t>
+      </w:r>
+      <w:proofErr w:type="spellEnd"/>
+      <w:r>
+        <w:rPr>
+          <w:lang w:val="de-DE"/>
+        </w:rPr>
+        <w:t>)</w:t>
+      </w:r>
+    </w:p>
+    <w:p>
+      <w:pPr>
+        <w:rPr>
+          <w:lang w:val="de-DE"/>
+        </w:rPr>
+      </w:pPr>
+      <w:r>
+        <w:rPr>
+          <w:lang w:val="de-DE"/>
+        </w:rPr>
+        <w:t xml:space="preserve">beitreten = </w:t>
+      </w:r>
+      <w:proofErr w:type="spellStart"/>
+      <w:r>
+        <w:rPr>
+          <w:lang w:val="de-DE"/>
+        </w:rPr>
+        <w:t>rejoindre</w:t>
+      </w:r>
+      <w:proofErr w:type="spellEnd"/>
+      <w:r>
+        <w:rPr>
+          <w:lang w:val="de-DE"/>
+        </w:rPr>
+        <w:t xml:space="preserve"> (</w:t>
+      </w:r>
+      <w:proofErr w:type="spellStart"/>
+      <w:r>
+        <w:rPr>
+          <w:lang w:val="de-DE"/>
+        </w:rPr>
+        <w:t>un</w:t>
+      </w:r>
+      <w:proofErr w:type="spellEnd"/>
+      <w:r>
+        <w:rPr>
+          <w:lang w:val="de-DE"/>
+        </w:rPr>
+        <w:t xml:space="preserve"> </w:t>
+      </w:r>
+      <w:proofErr w:type="spellStart"/>
+      <w:r>
+        <w:rPr>
+          <w:lang w:val="de-DE"/>
+        </w:rPr>
+        <w:t>groupe</w:t>
+      </w:r>
+      <w:proofErr w:type="spellEnd"/>
+      <w:r>
+        <w:rPr>
+          <w:lang w:val="de-DE"/>
+        </w:rPr>
+        <w:t>)</w:t>
+      </w:r>
+    </w:p>
+    <w:p>
+      <w:pPr>
+        <w:rPr>
+          <w:lang w:val="de-DE"/>
+        </w:rPr>
+      </w:pPr>
+      <w:r>
+        <w:rPr>
+          <w:lang w:val="de-DE"/>
+        </w:rPr>
+        <w:t>der Bergriese</w:t>
+      </w:r>
+      <w:r>
+        <w:rPr>
+          <w:lang w:val="de-DE"/>
+        </w:rPr>
+        <w:t xml:space="preserve"> = le </w:t>
+      </w:r>
+      <w:proofErr w:type="spellStart"/>
+      <w:r>
+        <w:rPr>
+          <w:lang w:val="de-DE"/>
+        </w:rPr>
+        <w:t>géant</w:t>
+      </w:r>
+      <w:proofErr w:type="spellEnd"/>
+      <w:r>
+        <w:rPr>
+          <w:lang w:val="de-DE"/>
+        </w:rPr>
+        <w:t xml:space="preserve"> de la </w:t>
+      </w:r>
+      <w:proofErr w:type="spellStart"/>
+      <w:r>
+        <w:rPr>
+          <w:lang w:val="de-DE"/>
+        </w:rPr>
+        <w:t>montagne</w:t>
+      </w:r>
+      <w:proofErr w:type="spellEnd"/>
     </w:p>
     <w:sectPr>
       <w:headerReference w:type="even" r:id="rId6"/>
@@ -411,7 +1795,6 @@
         <w:docPartUnique/>
       </w:docPartObj>
     </w:sdtPr>
-    <w:sdtEndPr/>
     <w:sdtContent>
       <w:p>
         <w:pPr>
@@ -673,7 +2056,6 @@
           <w:calendar w:val="gregorian"/>
         </w:date>
       </w:sdtPr>
-      <w:sdtEndPr/>
       <w:sdtContent>
         <w:r>
           <w:rPr>

</xml_diff>

<commit_message>
uploade dthe filesform the 3 to the 18 of November
</commit_message>
<xml_diff>
--- a/files/Matières/Allemand/T1/019 Exercice d'Allemand du 07 11 2020.docx
+++ b/files/Matières/Allemand/T1/019 Exercice d'Allemand du 07 11 2020.docx
@@ -14,6 +14,704 @@
         </w:rPr>
         <w:t>Emile Nolde: Biografie</w:t>
       </w:r>
+    </w:p>
+    <w:p>
+      <w:pPr>
+        <w:rPr>
+          <w:lang w:val="de-DE"/>
+        </w:rPr>
+      </w:pPr>
+      <w:r>
+        <w:rPr>
+          <w:lang w:val="de-DE"/>
+        </w:rPr>
+        <w:t>Emil Nolde war am 7</w:t>
+      </w:r>
+      <w:r>
+        <w:rPr>
+          <w:lang w:val="de-DE"/>
+        </w:rPr>
+        <w:t>.</w:t>
+      </w:r>
+      <w:r>
+        <w:rPr>
+          <w:lang w:val="de-DE"/>
+        </w:rPr>
+        <w:t xml:space="preserve"> August 1867</w:t>
+      </w:r>
+      <w:r>
+        <w:rPr>
+          <w:lang w:val="de-DE"/>
+        </w:rPr>
+        <w:t xml:space="preserve"> im</w:t>
+      </w:r>
+      <w:r>
+        <w:rPr>
+          <w:lang w:val="de-DE"/>
+        </w:rPr>
+        <w:t xml:space="preserve"> </w:t>
+      </w:r>
+      <w:r>
+        <w:rPr>
+          <w:lang w:val="de-DE"/>
+        </w:rPr>
+        <w:t>deutsch-dänischen Grenzland</w:t>
+      </w:r>
+      <w:r>
+        <w:rPr>
+          <w:lang w:val="de-DE"/>
+        </w:rPr>
+        <w:t xml:space="preserve"> </w:t>
+      </w:r>
+      <w:r>
+        <w:rPr>
+          <w:lang w:val="de-DE"/>
+        </w:rPr>
+        <w:t>geboren</w:t>
+      </w:r>
+      <w:r>
+        <w:rPr>
+          <w:lang w:val="de-DE"/>
+        </w:rPr>
+        <w:t xml:space="preserve"> und er </w:t>
+      </w:r>
+      <w:r>
+        <w:rPr>
+          <w:lang w:val="de-DE"/>
+        </w:rPr>
+        <w:t xml:space="preserve">ist </w:t>
+      </w:r>
+      <w:r>
+        <w:rPr>
+          <w:lang w:val="de-DE"/>
+        </w:rPr>
+        <w:t>am 13. April 1956 gestorben. Seine Geburtsname war Hans Emil Hansen und er lebt</w:t>
+      </w:r>
+      <w:r>
+        <w:rPr>
+          <w:lang w:val="de-DE"/>
+        </w:rPr>
+        <w:t>e</w:t>
+      </w:r>
+      <w:r>
+        <w:rPr>
+          <w:lang w:val="de-DE"/>
+        </w:rPr>
+        <w:t xml:space="preserve"> in Deutschland. Nolde war ein Maler. </w:t>
+      </w:r>
+      <w:proofErr w:type="gramStart"/>
+      <w:r>
+        <w:rPr>
+          <w:lang w:val="de-DE"/>
+        </w:rPr>
+        <w:t>In 1902</w:t>
+      </w:r>
+      <w:proofErr w:type="gramEnd"/>
+      <w:r>
+        <w:rPr>
+          <w:lang w:val="de-DE"/>
+        </w:rPr>
+        <w:t>, heiratet</w:t>
+      </w:r>
+      <w:r>
+        <w:rPr>
+          <w:lang w:val="de-DE"/>
+        </w:rPr>
+        <w:t>e</w:t>
+      </w:r>
+      <w:r>
+        <w:rPr>
+          <w:lang w:val="de-DE"/>
+        </w:rPr>
+        <w:t xml:space="preserve"> er</w:t>
+      </w:r>
+      <w:r>
+        <w:rPr>
+          <w:lang w:val="de-DE"/>
+        </w:rPr>
+        <w:t xml:space="preserve"> Ada </w:t>
+      </w:r>
+      <w:proofErr w:type="spellStart"/>
+      <w:r>
+        <w:rPr>
+          <w:lang w:val="de-DE"/>
+        </w:rPr>
+        <w:t>Vilstrup</w:t>
+      </w:r>
+      <w:proofErr w:type="spellEnd"/>
+      <w:r>
+        <w:rPr>
+          <w:lang w:val="de-DE"/>
+        </w:rPr>
+        <w:t xml:space="preserve">. </w:t>
+      </w:r>
+      <w:r>
+        <w:rPr>
+          <w:lang w:val="de-DE"/>
+        </w:rPr>
+        <w:t>Seine</w:t>
+      </w:r>
+      <w:r>
+        <w:rPr>
+          <w:lang w:val="de-DE"/>
+        </w:rPr>
+        <w:t xml:space="preserve"> </w:t>
+      </w:r>
+      <w:r>
+        <w:rPr>
+          <w:lang w:val="de-DE"/>
+        </w:rPr>
+        <w:t>e</w:t>
+      </w:r>
+      <w:r>
+        <w:rPr>
+          <w:lang w:val="de-DE"/>
+        </w:rPr>
+        <w:t xml:space="preserve">rste Gemälde </w:t>
+      </w:r>
+      <w:r>
+        <w:rPr>
+          <w:lang w:val="de-DE"/>
+        </w:rPr>
+        <w:t>stammte</w:t>
+      </w:r>
+      <w:r>
+        <w:rPr>
+          <w:lang w:val="de-DE"/>
+        </w:rPr>
+        <w:t xml:space="preserve"> von 189</w:t>
+      </w:r>
+      <w:r>
+        <w:rPr>
+          <w:lang w:val="de-DE"/>
+        </w:rPr>
+        <w:t>5</w:t>
+      </w:r>
+      <w:r>
+        <w:rPr>
+          <w:lang w:val="de-DE"/>
+        </w:rPr>
+        <w:t xml:space="preserve">, </w:t>
+      </w:r>
+      <w:r>
+        <w:rPr>
+          <w:lang w:val="de-DE"/>
+        </w:rPr>
+        <w:t>es heißt</w:t>
+      </w:r>
+      <w:r>
+        <w:rPr>
+          <w:lang w:val="de-DE"/>
+        </w:rPr>
+        <w:t xml:space="preserve">, </w:t>
+      </w:r>
+      <w:r>
+        <w:rPr>
+          <w:i/>
+          <w:iCs/>
+          <w:lang w:val="de-DE"/>
+        </w:rPr>
+        <w:t>der Bergriese</w:t>
+      </w:r>
+      <w:r>
+        <w:rPr>
+          <w:lang w:val="de-DE"/>
+        </w:rPr>
+        <w:t>.</w:t>
+      </w:r>
+    </w:p>
+    <w:p>
+      <w:pPr>
+        <w:rPr>
+          <w:lang w:val="de-DE"/>
+        </w:rPr>
+      </w:pPr>
+      <w:r>
+        <w:rPr>
+          <w:lang w:val="de-DE"/>
+        </w:rPr>
+        <w:t>1884–1888</w:t>
+      </w:r>
+      <w:r>
+        <w:rPr>
+          <w:lang w:val="de-DE"/>
+        </w:rPr>
+        <w:t xml:space="preserve">: </w:t>
+      </w:r>
+      <w:r>
+        <w:rPr>
+          <w:lang w:val="de-DE"/>
+        </w:rPr>
+        <w:t xml:space="preserve">Emil Hansen </w:t>
+      </w:r>
+      <w:r>
+        <w:rPr>
+          <w:lang w:val="de-DE"/>
+        </w:rPr>
+        <w:t>fangt</w:t>
+      </w:r>
+      <w:r>
+        <w:rPr>
+          <w:lang w:val="de-DE"/>
+        </w:rPr>
+        <w:t xml:space="preserve"> eine Lehre als Holzbildhauergehilfe und Zeichner in der </w:t>
+      </w:r>
+      <w:proofErr w:type="spellStart"/>
+      <w:r>
+        <w:rPr>
+          <w:lang w:val="de-DE"/>
+        </w:rPr>
+        <w:t>Sauermannschen</w:t>
+      </w:r>
+      <w:proofErr w:type="spellEnd"/>
+      <w:r>
+        <w:rPr>
+          <w:lang w:val="de-DE"/>
+        </w:rPr>
+        <w:t xml:space="preserve"> Möbelfabrik und Schnitzschule </w:t>
+      </w:r>
+      <w:r>
+        <w:rPr>
+          <w:lang w:val="de-DE"/>
+        </w:rPr>
+        <w:t>an</w:t>
+      </w:r>
+      <w:r>
+        <w:rPr>
+          <w:lang w:val="de-DE"/>
+        </w:rPr>
+        <w:t>.</w:t>
+      </w:r>
+      <w:r>
+        <w:rPr>
+          <w:lang w:val="de-DE"/>
+        </w:rPr>
+        <w:t xml:space="preserve"> </w:t>
+      </w:r>
+      <w:r>
+        <w:rPr>
+          <w:lang w:val="de-DE"/>
+        </w:rPr>
+        <w:t>Im Jahr 1889</w:t>
+      </w:r>
+      <w:r>
+        <w:rPr>
+          <w:lang w:val="de-DE"/>
+        </w:rPr>
+        <w:t xml:space="preserve"> zog e</w:t>
+      </w:r>
+      <w:r>
+        <w:rPr>
+          <w:lang w:val="de-DE"/>
+        </w:rPr>
+        <w:t>r</w:t>
+      </w:r>
+      <w:r>
+        <w:rPr>
+          <w:lang w:val="de-DE"/>
+        </w:rPr>
+        <w:t xml:space="preserve"> nach Berlin, wo er ebenfalls in einer Möbelwerkstatt arbeitete.</w:t>
+      </w:r>
+      <w:r>
+        <w:rPr>
+          <w:lang w:val="de-DE"/>
+        </w:rPr>
+        <w:t xml:space="preserve"> </w:t>
+      </w:r>
+      <w:r>
+        <w:rPr>
+          <w:lang w:val="de-DE"/>
+        </w:rPr>
+        <w:t>E</w:t>
+      </w:r>
+      <w:r>
+        <w:rPr>
+          <w:lang w:val="de-DE"/>
+        </w:rPr>
+        <w:t xml:space="preserve">r fangt an </w:t>
+      </w:r>
+      <w:r>
+        <w:rPr>
+          <w:lang w:val="de-DE"/>
+        </w:rPr>
+        <w:t>Landschaftsaquarelle und Zeichnungen</w:t>
+      </w:r>
+      <w:r>
+        <w:rPr>
+          <w:lang w:val="de-DE"/>
+        </w:rPr>
+        <w:t xml:space="preserve"> zu machen</w:t>
+      </w:r>
+      <w:r>
+        <w:rPr>
+          <w:lang w:val="de-DE"/>
+        </w:rPr>
+        <w:t>.</w:t>
+      </w:r>
+      <w:r>
+        <w:rPr>
+          <w:lang w:val="de-DE"/>
+        </w:rPr>
+        <w:t xml:space="preserve"> </w:t>
+      </w:r>
+      <w:r>
+        <w:rPr>
+          <w:lang w:val="de-DE"/>
+        </w:rPr>
+        <w:t>Ab diesem Zeitpunkt war er als freischaffender Künstler tätig.</w:t>
+      </w:r>
+      <w:r>
+        <w:rPr>
+          <w:lang w:val="de-DE"/>
+        </w:rPr>
+        <w:t xml:space="preserve"> </w:t>
+      </w:r>
+      <w:r>
+        <w:rPr>
+          <w:lang w:val="de-DE"/>
+        </w:rPr>
+        <w:t>Nolde hat i</w:t>
+      </w:r>
+      <w:r>
+        <w:rPr>
+          <w:lang w:val="de-DE"/>
+        </w:rPr>
+        <w:t>n</w:t>
+      </w:r>
+      <w:r>
+        <w:rPr>
+          <w:lang w:val="de-DE"/>
+        </w:rPr>
+        <w:t xml:space="preserve"> viele</w:t>
+      </w:r>
+      <w:r>
+        <w:rPr>
+          <w:lang w:val="de-DE"/>
+        </w:rPr>
+        <w:t>n</w:t>
+      </w:r>
+      <w:r>
+        <w:rPr>
+          <w:lang w:val="de-DE"/>
+        </w:rPr>
+        <w:t xml:space="preserve"> Ort</w:t>
+      </w:r>
+      <w:r>
+        <w:rPr>
+          <w:lang w:val="de-DE"/>
+        </w:rPr>
+        <w:t>e</w:t>
+      </w:r>
+      <w:r>
+        <w:rPr>
+          <w:lang w:val="de-DE"/>
+        </w:rPr>
+        <w:t>n</w:t>
+      </w:r>
+      <w:r>
+        <w:rPr>
+          <w:lang w:val="de-DE"/>
+        </w:rPr>
+        <w:t xml:space="preserve"> </w:t>
+      </w:r>
+      <w:r>
+        <w:rPr>
+          <w:lang w:val="de-DE"/>
+        </w:rPr>
+        <w:t>studierte;</w:t>
+      </w:r>
+      <w:r>
+        <w:rPr>
+          <w:lang w:val="de-DE"/>
+        </w:rPr>
+        <w:t xml:space="preserve"> Karlsruhe</w:t>
+      </w:r>
+      <w:r>
+        <w:rPr>
+          <w:lang w:val="de-DE"/>
+        </w:rPr>
+        <w:t xml:space="preserve"> und Saint Gall</w:t>
+      </w:r>
+      <w:r>
+        <w:rPr>
+          <w:lang w:val="de-DE"/>
+        </w:rPr>
+        <w:t>en</w:t>
+      </w:r>
+      <w:r>
+        <w:rPr>
+          <w:lang w:val="de-DE"/>
+        </w:rPr>
+        <w:t xml:space="preserve"> (in d</w:t>
+      </w:r>
+      <w:r>
+        <w:rPr>
+          <w:lang w:val="de-DE"/>
+        </w:rPr>
+        <w:t>er</w:t>
+      </w:r>
+      <w:r>
+        <w:rPr>
+          <w:lang w:val="de-DE"/>
+        </w:rPr>
+        <w:t xml:space="preserve"> Schweiz)</w:t>
+      </w:r>
+      <w:r>
+        <w:rPr>
+          <w:lang w:val="de-DE"/>
+        </w:rPr>
+        <w:t xml:space="preserve"> zeichnen gelernt, und </w:t>
+      </w:r>
+      <w:r>
+        <w:rPr>
+          <w:lang w:val="de-DE"/>
+        </w:rPr>
+        <w:t xml:space="preserve">später war er </w:t>
+      </w:r>
+      <w:r>
+        <w:rPr>
+          <w:lang w:val="de-DE"/>
+        </w:rPr>
+        <w:t xml:space="preserve">Lehrer </w:t>
+      </w:r>
+      <w:r>
+        <w:rPr>
+          <w:lang w:val="de-DE"/>
+        </w:rPr>
+        <w:t>i</w:t>
+      </w:r>
+      <w:r>
+        <w:rPr>
+          <w:lang w:val="de-DE"/>
+        </w:rPr>
+        <w:t>n der gleichen Schule</w:t>
+      </w:r>
+      <w:r>
+        <w:rPr>
+          <w:lang w:val="de-DE"/>
+        </w:rPr>
+        <w:t xml:space="preserve"> bis 1897</w:t>
+      </w:r>
+      <w:r>
+        <w:rPr>
+          <w:lang w:val="de-DE"/>
+        </w:rPr>
+        <w:t xml:space="preserve">, seine Ausbildung </w:t>
+      </w:r>
+      <w:r>
+        <w:rPr>
+          <w:lang w:val="de-DE"/>
+        </w:rPr>
+        <w:t>wurde in</w:t>
+      </w:r>
+      <w:r>
+        <w:rPr>
+          <w:lang w:val="de-DE"/>
+        </w:rPr>
+        <w:t xml:space="preserve"> München und D</w:t>
+      </w:r>
+      <w:r>
+        <w:rPr>
+          <w:lang w:val="de-DE"/>
+        </w:rPr>
+        <w:t>ess</w:t>
+      </w:r>
+      <w:r>
+        <w:rPr>
+          <w:lang w:val="de-DE"/>
+        </w:rPr>
+        <w:t>au</w:t>
+      </w:r>
+      <w:r>
+        <w:rPr>
+          <w:lang w:val="de-DE"/>
+        </w:rPr>
+        <w:t xml:space="preserve"> </w:t>
+      </w:r>
+      <w:r>
+        <w:rPr>
+          <w:lang w:val="de-DE"/>
+        </w:rPr>
+        <w:t>abschlossen</w:t>
+      </w:r>
+      <w:r>
+        <w:rPr>
+          <w:lang w:val="de-DE"/>
+        </w:rPr>
+        <w:t xml:space="preserve">. </w:t>
+      </w:r>
+    </w:p>
+    <w:p>
+      <w:pPr>
+        <w:rPr>
+          <w:lang w:val="de-DE"/>
+        </w:rPr>
+      </w:pPr>
+      <w:r>
+        <w:rPr>
+          <w:lang w:val="de-DE"/>
+        </w:rPr>
+        <w:t>Er machte Bekanntschaft mit den Künstlern der Gruppe "Die Brücke", der er sich anschloss. Von ihr erhielt Nolde auch stilistische Anregungen hin zum Expressionismus.</w:t>
+      </w:r>
+      <w:r>
+        <w:rPr>
+          <w:lang w:val="de-DE"/>
+        </w:rPr>
+        <w:t xml:space="preserve"> </w:t>
+      </w:r>
+      <w:r>
+        <w:rPr>
+          <w:lang w:val="de-DE"/>
+        </w:rPr>
+        <w:t>Ein Streit mit Max Liebermann führte zum Ausschluss Noldes.</w:t>
+      </w:r>
+      <w:r>
+        <w:rPr>
+          <w:lang w:val="de-DE"/>
+        </w:rPr>
+        <w:t xml:space="preserve"> Er fängt an bekannt zu sein als Maler.</w:t>
+      </w:r>
+    </w:p>
+    <w:p>
+      <w:pPr>
+        <w:rPr>
+          <w:lang w:val="de-DE"/>
+        </w:rPr>
+      </w:pPr>
+      <w:r>
+        <w:rPr>
+          <w:lang w:val="de-DE"/>
+        </w:rPr>
+        <w:t>Im Jahre</w:t>
+      </w:r>
+      <w:r>
+        <w:rPr>
+          <w:lang w:val="de-DE"/>
+        </w:rPr>
+        <w:t xml:space="preserve"> 1931, wurde er in die Preußische Akademie der Künste aufgenommen, und seine Autobiographie "Das eigene Leben" erschien. Auch wenn Nolde Mitglied in der NSDAP war, im Jahr 1937 </w:t>
+      </w:r>
+      <w:r>
+        <w:rPr>
+          <w:lang w:val="de-DE"/>
+        </w:rPr>
+        <w:t xml:space="preserve">wurde </w:t>
+      </w:r>
+      <w:r>
+        <w:rPr>
+          <w:lang w:val="de-DE"/>
+        </w:rPr>
+        <w:t xml:space="preserve">seine Kunst als "entartet" </w:t>
+      </w:r>
+      <w:r>
+        <w:rPr>
+          <w:lang w:val="de-DE"/>
+        </w:rPr>
+        <w:t xml:space="preserve">genannt, </w:t>
+      </w:r>
+      <w:r>
+        <w:rPr>
+          <w:lang w:val="de-DE"/>
+        </w:rPr>
+        <w:t>im gleichen Jahr</w:t>
+      </w:r>
+      <w:r>
+        <w:rPr>
+          <w:lang w:val="de-DE"/>
+        </w:rPr>
+        <w:t xml:space="preserve"> wurde</w:t>
+      </w:r>
+      <w:r>
+        <w:rPr>
+          <w:lang w:val="de-DE"/>
+        </w:rPr>
+        <w:t xml:space="preserve"> insgesamt 1.052 Werke Noldes aus öffentlichen Museen entfernt. Vier Jahre später erhielt er </w:t>
+      </w:r>
+      <w:r>
+        <w:rPr>
+          <w:lang w:val="de-DE"/>
+        </w:rPr>
+        <w:t xml:space="preserve">das </w:t>
+      </w:r>
+      <w:r>
+        <w:rPr>
+          <w:lang w:val="de-DE"/>
+        </w:rPr>
+        <w:t>Malverbo</w:t>
+      </w:r>
+      <w:r>
+        <w:rPr>
+          <w:lang w:val="de-DE"/>
+        </w:rPr>
+        <w:t>t</w:t>
+      </w:r>
+      <w:r>
+        <w:rPr>
+          <w:lang w:val="de-DE"/>
+        </w:rPr>
+        <w:t>. Der Künstler versteckte seine Bilder, um sie vor dem Zugriff des NS-Regimes zu schützen. Seine trotz Malverbots in dieser Zeit angefertigten Aquarelle im Kleinformat bezeichnete er als "</w:t>
+      </w:r>
+      <w:proofErr w:type="spellStart"/>
+      <w:r>
+        <w:rPr>
+          <w:lang w:val="de-DE"/>
+        </w:rPr>
+        <w:t>ungemalte</w:t>
+      </w:r>
+      <w:proofErr w:type="spellEnd"/>
+      <w:r>
+        <w:rPr>
+          <w:lang w:val="de-DE"/>
+        </w:rPr>
+        <w:t xml:space="preserve"> Bilder".</w:t>
+      </w:r>
+    </w:p>
+    <w:p>
+      <w:pPr>
+        <w:rPr>
+          <w:lang w:val="de-DE"/>
+        </w:rPr>
+      </w:pPr>
+      <w:r>
+        <w:rPr>
+          <w:lang w:val="de-DE"/>
+        </w:rPr>
+        <w:t xml:space="preserve">Der Maler und Graphiker zählt zu den bedeutenden Vertretern des deutschen Expressionismus. </w:t>
+      </w:r>
+    </w:p>
+    <w:p>
+      <w:pPr>
+        <w:rPr>
+          <w:lang w:val="de-DE"/>
+        </w:rPr>
+      </w:pPr>
+    </w:p>
+    <w:p>
+      <w:pPr>
+        <w:rPr>
+          <w:lang w:val="de-DE"/>
+        </w:rPr>
+      </w:pPr>
+    </w:p>
+    <w:p>
+      <w:pPr>
+        <w:jc w:val="left"/>
+        <w:rPr>
+          <w:lang w:val="de-DE"/>
+        </w:rPr>
+      </w:pPr>
+      <w:r>
+        <w:rPr>
+          <w:lang w:val="de-DE"/>
+        </w:rPr>
+        <w:br w:type="page"/>
+      </w:r>
+    </w:p>
+    <w:p>
+      <w:pPr>
+        <w:rPr>
+          <w:lang w:val="de-DE"/>
+        </w:rPr>
+      </w:pPr>
     </w:p>
     <w:tbl>
       <w:tblPr>
@@ -391,7 +1089,7 @@
               <w:rPr>
                 <w:lang w:val="de-DE"/>
               </w:rPr>
-              <w:t>Seine Kindheit</w:t>
+              <w:t>Lehrlingsausbildung</w:t>
             </w:r>
           </w:p>
         </w:tc>
@@ -411,95 +1109,50 @@
               <w:rPr>
                 <w:lang w:val="de-DE"/>
               </w:rPr>
-              <w:t>Eltern:</w:t>
-            </w:r>
-          </w:p>
-        </w:tc>
-        <w:tc>
-          <w:tcPr>
-            <w:tcW w:w="4531" w:type="dxa"/>
-          </w:tcPr>
-          <w:tbl>
-            <w:tblPr>
-              <w:tblStyle w:val="Grilledutableau"/>
-              <w:tblW w:w="0" w:type="auto"/>
-              <w:tblLook w:val="04A0" w:firstRow="1" w:lastRow="0" w:firstColumn="1" w:lastColumn="0" w:noHBand="0" w:noVBand="1"/>
-            </w:tblPr>
-            <w:tblGrid>
-              <w:gridCol w:w="2152"/>
-              <w:gridCol w:w="2153"/>
-            </w:tblGrid>
-            <w:tr>
-              <w:tc>
-                <w:tcPr>
-                  <w:tcW w:w="2152" w:type="dxa"/>
-                </w:tcPr>
-                <w:p>
-                  <w:pPr>
-                    <w:rPr>
-                      <w:lang w:val="de-DE"/>
-                    </w:rPr>
-                  </w:pPr>
-                  <w:r>
-                    <w:rPr>
-                      <w:lang w:val="de-DE"/>
-                    </w:rPr>
-                    <w:t>Mutter</w:t>
-                  </w:r>
-                </w:p>
-              </w:tc>
-              <w:tc>
-                <w:tcPr>
-                  <w:tcW w:w="2153" w:type="dxa"/>
-                </w:tcPr>
-                <w:p>
-                  <w:pPr>
-                    <w:rPr>
-                      <w:lang w:val="de-DE"/>
-                    </w:rPr>
-                  </w:pPr>
-                </w:p>
-              </w:tc>
-            </w:tr>
-            <w:tr>
-              <w:tc>
-                <w:tcPr>
-                  <w:tcW w:w="2152" w:type="dxa"/>
-                </w:tcPr>
-                <w:p>
-                  <w:pPr>
-                    <w:rPr>
-                      <w:lang w:val="de-DE"/>
-                    </w:rPr>
-                  </w:pPr>
-                  <w:r>
-                    <w:rPr>
-                      <w:lang w:val="de-DE"/>
-                    </w:rPr>
-                    <w:t>Vater</w:t>
-                  </w:r>
-                </w:p>
-              </w:tc>
-              <w:tc>
-                <w:tcPr>
-                  <w:tcW w:w="2153" w:type="dxa"/>
-                </w:tcPr>
-                <w:p>
-                  <w:pPr>
-                    <w:rPr>
-                      <w:lang w:val="de-DE"/>
-                    </w:rPr>
-                  </w:pPr>
-                </w:p>
-              </w:tc>
-            </w:tr>
-          </w:tbl>
-          <w:p>
-            <w:pPr>
-              <w:rPr>
-                <w:lang w:val="de-DE"/>
-              </w:rPr>
-            </w:pPr>
+              <w:t>er lernt zeichnen</w:t>
+            </w:r>
+          </w:p>
+        </w:tc>
+        <w:tc>
+          <w:tcPr>
+            <w:tcW w:w="4531" w:type="dxa"/>
+          </w:tcPr>
+          <w:p>
+            <w:pPr>
+              <w:rPr>
+                <w:lang w:val="de-DE"/>
+              </w:rPr>
+            </w:pPr>
+            <w:r>
+              <w:rPr>
+                <w:lang w:val="de-DE"/>
+              </w:rPr>
+              <w:t xml:space="preserve">Wo: </w:t>
+            </w:r>
+            <w:r>
+              <w:rPr>
+                <w:lang w:val="de-DE"/>
+              </w:rPr>
+              <w:t>Karlsruhe</w:t>
+            </w:r>
+            <w:r>
+              <w:rPr>
+                <w:lang w:val="de-DE"/>
+              </w:rPr>
+              <w:t xml:space="preserve"> UND Saint-Gall</w:t>
+            </w:r>
+            <w:r>
+              <w:rPr>
+                <w:lang w:val="de-DE"/>
+              </w:rPr>
+              <w:t>en</w:t>
+            </w:r>
+            <w:r>
+              <w:rPr>
+                <w:lang w:val="de-DE"/>
+              </w:rPr>
+              <w:t xml:space="preserve"> (Schweiz)</w:t>
+            </w:r>
           </w:p>
         </w:tc>
       </w:tr>
@@ -518,20 +1171,57 @@
               <w:rPr>
                 <w:lang w:val="de-DE"/>
               </w:rPr>
-              <w:t>Brüdern</w:t>
-            </w:r>
-          </w:p>
-        </w:tc>
-        <w:tc>
-          <w:tcPr>
-            <w:tcW w:w="4531" w:type="dxa"/>
-          </w:tcPr>
-          <w:p>
-            <w:pPr>
-              <w:rPr>
-                <w:lang w:val="de-DE"/>
-              </w:rPr>
-            </w:pPr>
+              <w:t>er lehrt</w:t>
+            </w:r>
+          </w:p>
+        </w:tc>
+        <w:tc>
+          <w:tcPr>
+            <w:tcW w:w="4531" w:type="dxa"/>
+          </w:tcPr>
+          <w:p>
+            <w:pPr>
+              <w:rPr>
+                <w:lang w:val="de-DE"/>
+              </w:rPr>
+            </w:pPr>
+            <w:r>
+              <w:rPr>
+                <w:lang w:val="de-DE"/>
+              </w:rPr>
+              <w:t>Wo: in d</w:t>
+            </w:r>
+            <w:r>
+              <w:rPr>
+                <w:lang w:val="de-DE"/>
+              </w:rPr>
+              <w:t>i</w:t>
+            </w:r>
+            <w:r>
+              <w:rPr>
+                <w:lang w:val="de-DE"/>
+              </w:rPr>
+              <w:t>e Schweiz, Saint-Gall</w:t>
+            </w:r>
+            <w:r>
+              <w:rPr>
+                <w:lang w:val="de-DE"/>
+              </w:rPr>
+              <w:t>en</w:t>
+            </w:r>
+          </w:p>
+          <w:p>
+            <w:pPr>
+              <w:rPr>
+                <w:lang w:val="de-DE"/>
+              </w:rPr>
+            </w:pPr>
+            <w:r>
+              <w:rPr>
+                <w:lang w:val="de-DE"/>
+              </w:rPr>
+              <w:t>bis: 1897</w:t>
+            </w:r>
           </w:p>
         </w:tc>
       </w:tr>
@@ -550,20 +1240,26 @@
               <w:rPr>
                 <w:lang w:val="de-DE"/>
               </w:rPr>
-              <w:t>Schwestern</w:t>
-            </w:r>
-          </w:p>
-        </w:tc>
-        <w:tc>
-          <w:tcPr>
-            <w:tcW w:w="4531" w:type="dxa"/>
-          </w:tcPr>
-          <w:p>
-            <w:pPr>
-              <w:rPr>
-                <w:lang w:val="de-DE"/>
-              </w:rPr>
-            </w:pPr>
+              <w:t>er seine Ausbildung abschließt</w:t>
+            </w:r>
+          </w:p>
+        </w:tc>
+        <w:tc>
+          <w:tcPr>
+            <w:tcW w:w="4531" w:type="dxa"/>
+          </w:tcPr>
+          <w:p>
+            <w:pPr>
+              <w:rPr>
+                <w:lang w:val="de-DE"/>
+              </w:rPr>
+            </w:pPr>
+            <w:r>
+              <w:rPr>
+                <w:lang w:val="de-DE"/>
+              </w:rPr>
+              <w:t>Wo: Dachau, München</w:t>
+            </w:r>
           </w:p>
         </w:tc>
       </w:tr>
@@ -578,22 +1274,179 @@
                 <w:lang w:val="de-DE"/>
               </w:rPr>
             </w:pPr>
-          </w:p>
-        </w:tc>
-        <w:tc>
-          <w:tcPr>
-            <w:tcW w:w="4531" w:type="dxa"/>
-          </w:tcPr>
-          <w:p>
-            <w:pPr>
-              <w:rPr>
-                <w:lang w:val="de-DE"/>
-              </w:rPr>
-            </w:pPr>
+            <w:r>
+              <w:rPr>
+                <w:lang w:val="de-DE"/>
+              </w:rPr>
+              <w:t>1899:</w:t>
+            </w:r>
+          </w:p>
+        </w:tc>
+        <w:tc>
+          <w:tcPr>
+            <w:tcW w:w="4531" w:type="dxa"/>
+          </w:tcPr>
+          <w:p>
+            <w:pPr>
+              <w:rPr>
+                <w:lang w:val="de-DE"/>
+              </w:rPr>
+            </w:pPr>
+            <w:r>
+              <w:rPr>
+                <w:lang w:val="de-DE"/>
+              </w:rPr>
+              <w:t xml:space="preserve">Was: Nolde </w:t>
+            </w:r>
+            <w:r>
+              <w:rPr>
+                <w:lang w:val="de-DE"/>
+              </w:rPr>
+              <w:t xml:space="preserve">entdeckt die Louvre klassische </w:t>
+            </w:r>
+            <w:r>
+              <w:rPr>
+                <w:lang w:val="de-DE"/>
+              </w:rPr>
+              <w:t>Gemälde</w:t>
+            </w:r>
+            <w:r>
+              <w:rPr>
+                <w:lang w:val="de-DE"/>
+              </w:rPr>
+              <w:t>.</w:t>
+            </w:r>
+          </w:p>
+          <w:p>
+            <w:pPr>
+              <w:rPr>
+                <w:lang w:val="de-DE"/>
+              </w:rPr>
+            </w:pPr>
+            <w:r>
+              <w:rPr>
+                <w:lang w:val="de-DE"/>
+              </w:rPr>
+              <w:t>Wo: Paris</w:t>
+            </w:r>
+          </w:p>
+        </w:tc>
+      </w:tr>
+      <w:tr>
+        <w:tc>
+          <w:tcPr>
+            <w:tcW w:w="4531" w:type="dxa"/>
+          </w:tcPr>
+          <w:p>
+            <w:pPr>
+              <w:rPr>
+                <w:lang w:val="de-DE"/>
+              </w:rPr>
+            </w:pPr>
+            <w:r>
+              <w:rPr>
+                <w:lang w:val="de-DE"/>
+              </w:rPr>
+              <w:t>1899:</w:t>
+            </w:r>
+          </w:p>
+        </w:tc>
+        <w:tc>
+          <w:tcPr>
+            <w:tcW w:w="4531" w:type="dxa"/>
+          </w:tcPr>
+          <w:p>
+            <w:pPr>
+              <w:rPr>
+                <w:lang w:val="de-DE"/>
+              </w:rPr>
+            </w:pPr>
+            <w:r>
+              <w:rPr>
+                <w:lang w:val="de-DE"/>
+              </w:rPr>
+              <w:t xml:space="preserve">Was: Er </w:t>
+            </w:r>
+            <w:r>
+              <w:rPr>
+                <w:lang w:val="de-DE"/>
+              </w:rPr>
+              <w:t>besucht die Julianische Akademie</w:t>
+            </w:r>
+          </w:p>
+        </w:tc>
+      </w:tr>
+      <w:tr>
+        <w:tc>
+          <w:tcPr>
+            <w:tcW w:w="4531" w:type="dxa"/>
+          </w:tcPr>
+          <w:p>
+            <w:pPr>
+              <w:rPr>
+                <w:lang w:val="de-DE"/>
+              </w:rPr>
+            </w:pPr>
+            <w:r>
+              <w:rPr>
+                <w:lang w:val="de-DE"/>
+              </w:rPr>
+              <w:t>1902:</w:t>
+            </w:r>
+          </w:p>
+        </w:tc>
+        <w:tc>
+          <w:tcPr>
+            <w:tcW w:w="4531" w:type="dxa"/>
+          </w:tcPr>
+          <w:p>
+            <w:pPr>
+              <w:rPr>
+                <w:lang w:val="de-DE"/>
+              </w:rPr>
+            </w:pPr>
+            <w:r>
+              <w:rPr>
+                <w:lang w:val="de-DE"/>
+              </w:rPr>
+              <w:t xml:space="preserve">Was: entdeckt er </w:t>
+            </w:r>
+            <w:r>
+              <w:rPr>
+                <w:lang w:val="de-DE"/>
+              </w:rPr>
+              <w:t xml:space="preserve">die Gemälde von </w:t>
+            </w:r>
+            <w:r>
+              <w:rPr>
+                <w:lang w:val="de-DE"/>
+              </w:rPr>
+              <w:t>Van Gogh und Gauguin</w:t>
+            </w:r>
+          </w:p>
+          <w:p>
+            <w:pPr>
+              <w:rPr>
+                <w:lang w:val="de-DE"/>
+              </w:rPr>
+            </w:pPr>
+            <w:r>
+              <w:rPr>
+                <w:lang w:val="de-DE"/>
+              </w:rPr>
+              <w:t>Wo: In die Berlin und Weimar Ausstellung.</w:t>
+            </w:r>
           </w:p>
         </w:tc>
       </w:tr>
     </w:tbl>
+    <w:p>
+      <w:pPr>
+        <w:rPr>
+          <w:lang w:val="de-DE"/>
+        </w:rPr>
+      </w:pPr>
+    </w:p>
     <w:p>
       <w:pPr>
         <w:rPr>
@@ -628,7 +1481,7 @@
               <w:rPr>
                 <w:lang w:val="de-DE"/>
               </w:rPr>
-              <w:t>Lehrlingsausbildung</w:t>
+              <w:t>Leben als Maler</w:t>
             </w:r>
           </w:p>
         </w:tc>
@@ -648,51 +1501,50 @@
               <w:rPr>
                 <w:lang w:val="de-DE"/>
               </w:rPr>
-              <w:t>er lernt zeichnen</w:t>
-            </w:r>
-          </w:p>
-        </w:tc>
-        <w:tc>
-          <w:tcPr>
-            <w:tcW w:w="4531" w:type="dxa"/>
-          </w:tcPr>
-          <w:p>
-            <w:pPr>
-              <w:rPr>
-                <w:lang w:val="de-DE"/>
-              </w:rPr>
-            </w:pPr>
-            <w:r>
-              <w:rPr>
-                <w:lang w:val="de-DE"/>
-              </w:rPr>
-              <w:t xml:space="preserve">Wo: </w:t>
-            </w:r>
-            <w:r>
-              <w:rPr>
-                <w:lang w:val="de-DE"/>
-              </w:rPr>
-              <w:t>Karlsruhe</w:t>
-            </w:r>
-            <w:r>
-              <w:rPr>
-                <w:lang w:val="de-DE"/>
-              </w:rPr>
-              <w:t xml:space="preserve"> UND Saint-</w:t>
-            </w:r>
-            <w:proofErr w:type="spellStart"/>
-            <w:r>
-              <w:rPr>
-                <w:lang w:val="de-DE"/>
-              </w:rPr>
-              <w:t>Gall</w:t>
-            </w:r>
-            <w:proofErr w:type="spellEnd"/>
-            <w:r>
-              <w:rPr>
-                <w:lang w:val="de-DE"/>
-              </w:rPr>
-              <w:t xml:space="preserve"> (Schweiz)</w:t>
+              <w:t>1906:</w:t>
+            </w:r>
+          </w:p>
+        </w:tc>
+        <w:tc>
+          <w:tcPr>
+            <w:tcW w:w="4531" w:type="dxa"/>
+          </w:tcPr>
+          <w:p>
+            <w:pPr>
+              <w:rPr>
+                <w:lang w:val="de-DE"/>
+              </w:rPr>
+            </w:pPr>
+            <w:r>
+              <w:rPr>
+                <w:lang w:val="de-DE"/>
+              </w:rPr>
+              <w:t xml:space="preserve">Was: </w:t>
+            </w:r>
+            <w:r>
+              <w:rPr>
+                <w:lang w:val="de-DE"/>
+              </w:rPr>
+              <w:t>erste Ausstellung</w:t>
+            </w:r>
+          </w:p>
+          <w:p>
+            <w:pPr>
+              <w:rPr>
+                <w:lang w:val="de-DE"/>
+              </w:rPr>
+            </w:pPr>
+            <w:r>
+              <w:rPr>
+                <w:lang w:val="de-DE"/>
+              </w:rPr>
+              <w:t>Wo: Dresde</w:t>
+            </w:r>
+            <w:r>
+              <w:rPr>
+                <w:lang w:val="de-DE"/>
+              </w:rPr>
+              <w:t>n</w:t>
             </w:r>
           </w:p>
         </w:tc>
@@ -712,58 +1564,31 @@
               <w:rPr>
                 <w:lang w:val="de-DE"/>
               </w:rPr>
-              <w:t>er lehrt</w:t>
-            </w:r>
-          </w:p>
-        </w:tc>
-        <w:tc>
-          <w:tcPr>
-            <w:tcW w:w="4531" w:type="dxa"/>
-          </w:tcPr>
-          <w:p>
-            <w:pPr>
-              <w:rPr>
-                <w:lang w:val="de-DE"/>
-              </w:rPr>
-            </w:pPr>
-            <w:r>
-              <w:rPr>
-                <w:lang w:val="de-DE"/>
-              </w:rPr>
-              <w:t>Wo: in d</w:t>
-            </w:r>
-            <w:r>
-              <w:rPr>
-                <w:lang w:val="de-DE"/>
-              </w:rPr>
-              <w:t>i</w:t>
-            </w:r>
-            <w:r>
-              <w:rPr>
-                <w:lang w:val="de-DE"/>
-              </w:rPr>
-              <w:t>e Schweiz, Saint-</w:t>
-            </w:r>
-            <w:proofErr w:type="spellStart"/>
-            <w:r>
-              <w:rPr>
-                <w:lang w:val="de-DE"/>
-              </w:rPr>
-              <w:t>Gall</w:t>
-            </w:r>
-            <w:proofErr w:type="spellEnd"/>
-          </w:p>
-          <w:p>
-            <w:pPr>
-              <w:rPr>
-                <w:lang w:val="de-DE"/>
-              </w:rPr>
-            </w:pPr>
-            <w:r>
-              <w:rPr>
-                <w:lang w:val="de-DE"/>
-              </w:rPr>
-              <w:t>bis: 1897</w:t>
+              <w:t>1906:</w:t>
+            </w:r>
+          </w:p>
+        </w:tc>
+        <w:tc>
+          <w:tcPr>
+            <w:tcW w:w="4531" w:type="dxa"/>
+          </w:tcPr>
+          <w:p>
+            <w:pPr>
+              <w:rPr>
+                <w:lang w:val="de-DE"/>
+              </w:rPr>
+            </w:pPr>
+            <w:r>
+              <w:rPr>
+                <w:lang w:val="de-DE"/>
+              </w:rPr>
+              <w:t xml:space="preserve">Er </w:t>
+            </w:r>
+            <w:r>
+              <w:rPr>
+                <w:lang w:val="de-DE"/>
+              </w:rPr>
+              <w:t>in „die Brücke“ beitrat.</w:t>
             </w:r>
           </w:p>
         </w:tc>
@@ -783,25 +1608,25 @@
               <w:rPr>
                 <w:lang w:val="de-DE"/>
               </w:rPr>
-              <w:t>er seine Ausbildung abschließt</w:t>
-            </w:r>
-          </w:p>
-        </w:tc>
-        <w:tc>
-          <w:tcPr>
-            <w:tcW w:w="4531" w:type="dxa"/>
-          </w:tcPr>
-          <w:p>
-            <w:pPr>
-              <w:rPr>
-                <w:lang w:val="de-DE"/>
-              </w:rPr>
-            </w:pPr>
-            <w:r>
-              <w:rPr>
-                <w:lang w:val="de-DE"/>
-              </w:rPr>
-              <w:t>Wo: Dachau, München</w:t>
+              <w:t>1907:</w:t>
+            </w:r>
+          </w:p>
+        </w:tc>
+        <w:tc>
+          <w:tcPr>
+            <w:tcW w:w="4531" w:type="dxa"/>
+          </w:tcPr>
+          <w:p>
+            <w:pPr>
+              <w:rPr>
+                <w:lang w:val="de-DE"/>
+              </w:rPr>
+            </w:pPr>
+            <w:r>
+              <w:rPr>
+                <w:lang w:val="de-DE"/>
+              </w:rPr>
+              <w:t>Er in „die Brücke“ verlasst.</w:t>
             </w:r>
           </w:p>
         </w:tc>
@@ -817,168 +1642,18 @@
                 <w:lang w:val="de-DE"/>
               </w:rPr>
             </w:pPr>
-            <w:r>
-              <w:rPr>
-                <w:lang w:val="de-DE"/>
-              </w:rPr>
-              <w:t>1899:</w:t>
-            </w:r>
-          </w:p>
-        </w:tc>
-        <w:tc>
-          <w:tcPr>
-            <w:tcW w:w="4531" w:type="dxa"/>
-          </w:tcPr>
-          <w:p>
-            <w:pPr>
-              <w:rPr>
-                <w:lang w:val="de-DE"/>
-              </w:rPr>
-            </w:pPr>
-            <w:r>
-              <w:rPr>
-                <w:lang w:val="de-DE"/>
-              </w:rPr>
-              <w:t xml:space="preserve">Was: Nolde </w:t>
-            </w:r>
-            <w:r>
-              <w:rPr>
-                <w:lang w:val="de-DE"/>
-              </w:rPr>
-              <w:t xml:space="preserve">entdeckt die Louvre klassische </w:t>
-            </w:r>
-            <w:r>
-              <w:rPr>
-                <w:lang w:val="de-DE"/>
-              </w:rPr>
-              <w:t>Gemälde</w:t>
-            </w:r>
-            <w:r>
-              <w:rPr>
-                <w:lang w:val="de-DE"/>
-              </w:rPr>
-              <w:t>.</w:t>
-            </w:r>
-          </w:p>
-          <w:p>
-            <w:pPr>
-              <w:rPr>
-                <w:lang w:val="de-DE"/>
-              </w:rPr>
-            </w:pPr>
-            <w:r>
-              <w:rPr>
-                <w:lang w:val="de-DE"/>
-              </w:rPr>
-              <w:t>Wo: Paris</w:t>
-            </w:r>
-          </w:p>
-        </w:tc>
-      </w:tr>
-      <w:tr>
-        <w:tc>
-          <w:tcPr>
-            <w:tcW w:w="4531" w:type="dxa"/>
-          </w:tcPr>
-          <w:p>
-            <w:pPr>
-              <w:rPr>
-                <w:lang w:val="de-DE"/>
-              </w:rPr>
-            </w:pPr>
-            <w:r>
-              <w:rPr>
-                <w:lang w:val="de-DE"/>
-              </w:rPr>
-              <w:t>1899:</w:t>
-            </w:r>
-          </w:p>
-        </w:tc>
-        <w:tc>
-          <w:tcPr>
-            <w:tcW w:w="4531" w:type="dxa"/>
-          </w:tcPr>
-          <w:p>
-            <w:pPr>
-              <w:rPr>
-                <w:lang w:val="de-DE"/>
-              </w:rPr>
-            </w:pPr>
-            <w:r>
-              <w:rPr>
-                <w:lang w:val="de-DE"/>
-              </w:rPr>
-              <w:t xml:space="preserve">Was: Er </w:t>
-            </w:r>
-            <w:r>
-              <w:rPr>
-                <w:lang w:val="de-DE"/>
-              </w:rPr>
-              <w:t>besucht die Julianische Akademie</w:t>
-            </w:r>
-          </w:p>
-        </w:tc>
-      </w:tr>
-      <w:tr>
-        <w:tc>
-          <w:tcPr>
-            <w:tcW w:w="4531" w:type="dxa"/>
-          </w:tcPr>
-          <w:p>
-            <w:pPr>
-              <w:rPr>
-                <w:lang w:val="de-DE"/>
-              </w:rPr>
-            </w:pPr>
-            <w:r>
-              <w:rPr>
-                <w:lang w:val="de-DE"/>
-              </w:rPr>
-              <w:t>1902:</w:t>
-            </w:r>
-          </w:p>
-        </w:tc>
-        <w:tc>
-          <w:tcPr>
-            <w:tcW w:w="4531" w:type="dxa"/>
-          </w:tcPr>
-          <w:p>
-            <w:pPr>
-              <w:rPr>
-                <w:lang w:val="de-DE"/>
-              </w:rPr>
-            </w:pPr>
-            <w:r>
-              <w:rPr>
-                <w:lang w:val="de-DE"/>
-              </w:rPr>
-              <w:t xml:space="preserve">Was: entdeckt er </w:t>
-            </w:r>
-            <w:r>
-              <w:rPr>
-                <w:lang w:val="de-DE"/>
-              </w:rPr>
-              <w:t xml:space="preserve">die Gemälde von </w:t>
-            </w:r>
-            <w:r>
-              <w:rPr>
-                <w:lang w:val="de-DE"/>
-              </w:rPr>
-              <w:t>Van Gogh und Gauguin</w:t>
-            </w:r>
-          </w:p>
-          <w:p>
-            <w:pPr>
-              <w:rPr>
-                <w:lang w:val="de-DE"/>
-              </w:rPr>
-            </w:pPr>
-            <w:r>
-              <w:rPr>
-                <w:lang w:val="de-DE"/>
-              </w:rPr>
-              <w:t>Wo: In die Berlin und Weimar Ausstellung.</w:t>
-            </w:r>
+          </w:p>
+        </w:tc>
+        <w:tc>
+          <w:tcPr>
+            <w:tcW w:w="4531" w:type="dxa"/>
+          </w:tcPr>
+          <w:p>
+            <w:pPr>
+              <w:rPr>
+                <w:lang w:val="de-DE"/>
+              </w:rPr>
+            </w:pPr>
           </w:p>
         </w:tc>
       </w:tr>
@@ -997,226 +1672,6 @@
         </w:rPr>
       </w:pPr>
     </w:p>
-    <w:tbl>
-      <w:tblPr>
-        <w:tblStyle w:val="Grilledutableau"/>
-        <w:tblW w:w="0" w:type="auto"/>
-        <w:tblLook w:val="04A0" w:firstRow="1" w:lastRow="0" w:firstColumn="1" w:lastColumn="0" w:noHBand="0" w:noVBand="1"/>
-      </w:tblPr>
-      <w:tblGrid>
-        <w:gridCol w:w="4531"/>
-        <w:gridCol w:w="4531"/>
-      </w:tblGrid>
-      <w:tr>
-        <w:tc>
-          <w:tcPr>
-            <w:tcW w:w="9062" w:type="dxa"/>
-            <w:gridSpan w:val="2"/>
-          </w:tcPr>
-          <w:p>
-            <w:pPr>
-              <w:jc w:val="center"/>
-              <w:rPr>
-                <w:lang w:val="de-DE"/>
-              </w:rPr>
-            </w:pPr>
-            <w:r>
-              <w:rPr>
-                <w:lang w:val="de-DE"/>
-              </w:rPr>
-              <w:t>Leben als Maler</w:t>
-            </w:r>
-          </w:p>
-        </w:tc>
-      </w:tr>
-      <w:tr>
-        <w:tc>
-          <w:tcPr>
-            <w:tcW w:w="4531" w:type="dxa"/>
-          </w:tcPr>
-          <w:p>
-            <w:pPr>
-              <w:rPr>
-                <w:lang w:val="de-DE"/>
-              </w:rPr>
-            </w:pPr>
-            <w:r>
-              <w:rPr>
-                <w:lang w:val="de-DE"/>
-              </w:rPr>
-              <w:t>1906:</w:t>
-            </w:r>
-          </w:p>
-        </w:tc>
-        <w:tc>
-          <w:tcPr>
-            <w:tcW w:w="4531" w:type="dxa"/>
-          </w:tcPr>
-          <w:p>
-            <w:pPr>
-              <w:rPr>
-                <w:lang w:val="de-DE"/>
-              </w:rPr>
-            </w:pPr>
-            <w:r>
-              <w:rPr>
-                <w:lang w:val="de-DE"/>
-              </w:rPr>
-              <w:t xml:space="preserve">Was: </w:t>
-            </w:r>
-            <w:r>
-              <w:rPr>
-                <w:lang w:val="de-DE"/>
-              </w:rPr>
-              <w:t>erste Ausstellung</w:t>
-            </w:r>
-          </w:p>
-          <w:p>
-            <w:pPr>
-              <w:rPr>
-                <w:lang w:val="de-DE"/>
-              </w:rPr>
-            </w:pPr>
-            <w:r>
-              <w:rPr>
-                <w:lang w:val="de-DE"/>
-              </w:rPr>
-              <w:t xml:space="preserve">Wo: </w:t>
-            </w:r>
-            <w:proofErr w:type="spellStart"/>
-            <w:r>
-              <w:rPr>
-                <w:lang w:val="de-DE"/>
-              </w:rPr>
-              <w:t>Dresde</w:t>
-            </w:r>
-            <w:proofErr w:type="spellEnd"/>
-          </w:p>
-        </w:tc>
-      </w:tr>
-      <w:tr>
-        <w:tc>
-          <w:tcPr>
-            <w:tcW w:w="4531" w:type="dxa"/>
-          </w:tcPr>
-          <w:p>
-            <w:pPr>
-              <w:rPr>
-                <w:lang w:val="de-DE"/>
-              </w:rPr>
-            </w:pPr>
-            <w:r>
-              <w:rPr>
-                <w:lang w:val="de-DE"/>
-              </w:rPr>
-              <w:t>1906:</w:t>
-            </w:r>
-          </w:p>
-        </w:tc>
-        <w:tc>
-          <w:tcPr>
-            <w:tcW w:w="4531" w:type="dxa"/>
-          </w:tcPr>
-          <w:p>
-            <w:pPr>
-              <w:rPr>
-                <w:lang w:val="de-DE"/>
-              </w:rPr>
-            </w:pPr>
-            <w:r>
-              <w:rPr>
-                <w:lang w:val="de-DE"/>
-              </w:rPr>
-              <w:t xml:space="preserve">Er </w:t>
-            </w:r>
-            <w:r>
-              <w:rPr>
-                <w:lang w:val="de-DE"/>
-              </w:rPr>
-              <w:t>in „die Brücke“ beitrat.</w:t>
-            </w:r>
-          </w:p>
-        </w:tc>
-      </w:tr>
-      <w:tr>
-        <w:tc>
-          <w:tcPr>
-            <w:tcW w:w="4531" w:type="dxa"/>
-          </w:tcPr>
-          <w:p>
-            <w:pPr>
-              <w:rPr>
-                <w:lang w:val="de-DE"/>
-              </w:rPr>
-            </w:pPr>
-            <w:r>
-              <w:rPr>
-                <w:lang w:val="de-DE"/>
-              </w:rPr>
-              <w:t>1907:</w:t>
-            </w:r>
-          </w:p>
-        </w:tc>
-        <w:tc>
-          <w:tcPr>
-            <w:tcW w:w="4531" w:type="dxa"/>
-          </w:tcPr>
-          <w:p>
-            <w:pPr>
-              <w:rPr>
-                <w:lang w:val="de-DE"/>
-              </w:rPr>
-            </w:pPr>
-            <w:r>
-              <w:rPr>
-                <w:lang w:val="de-DE"/>
-              </w:rPr>
-              <w:t>Er in „die Brücke“ verlasst.</w:t>
-            </w:r>
-          </w:p>
-        </w:tc>
-      </w:tr>
-      <w:tr>
-        <w:tc>
-          <w:tcPr>
-            <w:tcW w:w="4531" w:type="dxa"/>
-          </w:tcPr>
-          <w:p>
-            <w:pPr>
-              <w:rPr>
-                <w:lang w:val="de-DE"/>
-              </w:rPr>
-            </w:pPr>
-          </w:p>
-        </w:tc>
-        <w:tc>
-          <w:tcPr>
-            <w:tcW w:w="4531" w:type="dxa"/>
-          </w:tcPr>
-          <w:p>
-            <w:pPr>
-              <w:rPr>
-                <w:lang w:val="de-DE"/>
-              </w:rPr>
-            </w:pPr>
-          </w:p>
-        </w:tc>
-      </w:tr>
-    </w:tbl>
-    <w:p>
-      <w:pPr>
-        <w:rPr>
-          <w:lang w:val="de-DE"/>
-        </w:rPr>
-      </w:pPr>
-    </w:p>
-    <w:p>
-      <w:pPr>
-        <w:rPr>
-          <w:lang w:val="de-DE"/>
-        </w:rPr>
-      </w:pPr>
-    </w:p>
     <w:p>
       <w:pPr>
         <w:rPr>
@@ -1290,7 +1745,6 @@
         <w:rPr>
           <w:lang w:val="de-DE"/>
         </w:rPr>
-        <w:lastRenderedPageBreak/>
         <w:t>Leben als Maler</w:t>
       </w:r>
       <w:r>
@@ -1496,6 +1950,7 @@
         <w:rPr>
           <w:lang w:val="de-DE"/>
         </w:rPr>
+        <w:lastRenderedPageBreak/>
         <w:t xml:space="preserve">entdecken = </w:t>
       </w:r>
       <w:proofErr w:type="spellStart"/>
@@ -1735,12 +2190,8 @@
       <w:proofErr w:type="spellEnd"/>
     </w:p>
     <w:sectPr>
-      <w:headerReference w:type="even" r:id="rId6"/>
-      <w:headerReference w:type="default" r:id="rId7"/>
-      <w:footerReference w:type="even" r:id="rId8"/>
-      <w:footerReference w:type="default" r:id="rId9"/>
-      <w:headerReference w:type="first" r:id="rId10"/>
-      <w:footerReference w:type="first" r:id="rId11"/>
+      <w:headerReference w:type="default" r:id="rId6"/>
+      <w:footerReference w:type="default" r:id="rId7"/>
       <w:pgSz w:w="11906" w:h="16838"/>
       <w:pgMar w:top="1417" w:right="1417" w:bottom="1417" w:left="1417" w:header="708" w:footer="708" w:gutter="0"/>
       <w:cols w:space="708"/>
@@ -1777,16 +2228,6 @@
 
 <file path=word/footer1.xml><?xml version="1.0" encoding="utf-8"?>
 <w:ftr xmlns:wpc="http://schemas.microsoft.com/office/word/2010/wordprocessingCanvas" xmlns:cx="http://schemas.microsoft.com/office/drawing/2014/chartex" xmlns:cx1="http://schemas.microsoft.com/office/drawing/2015/9/8/chartex" xmlns:cx2="http://schemas.microsoft.com/office/drawing/2015/10/21/chartex" xmlns:cx3="http://schemas.microsoft.com/office/drawing/2016/5/9/chartex" xmlns:cx4="http://schemas.microsoft.com/office/drawing/2016/5/10/chartex" xmlns:cx5="http://schemas.microsoft.com/office/drawing/2016/5/11/chartex" xmlns:cx6="http://schemas.microsoft.com/office/drawing/2016/5/12/chartex" xmlns:cx7="http://schemas.microsoft.com/office/drawing/2016/5/13/chartex" xmlns:cx8="http://schemas.microsoft.com/office/drawing/2016/5/14/chartex" xmlns:mc="http://schemas.openxmlformats.org/markup-compatibility/2006" xmlns:aink="http://schemas.microsoft.com/office/drawing/2016/ink" xmlns:am3d="http://schemas.microsoft.com/office/drawing/2017/model3d" xmlns:o="urn:schemas-microsoft-com:office:office" xmlns:r="http://schemas.openxmlformats.org/officeDocument/2006/relationships" xmlns:m="http://schemas.openxmlformats.org/officeDocument/2006/math" xmlns:v="urn:schemas-microsoft-com:vml" xmlns:wp14="http://schemas.microsoft.com/office/word/2010/wordprocessingDrawing" xmlns:wp="http://schemas.openxmlformats.org/drawingml/2006/wordprocessingDrawing" xmlns:w10="urn:schemas-microsoft-com:office:word" xmlns:w="http://schemas.openxmlformats.org/wordprocessingml/2006/main" xmlns:w14="http://schemas.microsoft.com/office/word/2010/wordml" xmlns:w15="http://schemas.microsoft.com/office/word/2012/wordml" xmlns:w16cex="http://schemas.microsoft.com/office/word/2018/wordml/cex" xmlns:w16cid="http://schemas.microsoft.com/office/word/2016/wordml/cid" xmlns:w16="http://schemas.microsoft.com/office/word/2018/wordml" xmlns:w16se="http://schemas.microsoft.com/office/word/2015/wordml/symex" xmlns:wpg="http://schemas.microsoft.com/office/word/2010/wordprocessingGroup" xmlns:wpi="http://schemas.microsoft.com/office/word/2010/wordprocessingInk" xmlns:wne="http://schemas.microsoft.com/office/word/2006/wordml" xmlns:wps="http://schemas.microsoft.com/office/word/2010/wordprocessingShape" mc:Ignorable="w14 w15 w16se w16cid w16 w16cex wp14">
-  <w:p>
-    <w:pPr>
-      <w:pStyle w:val="Pieddepage"/>
-    </w:pPr>
-  </w:p>
-</w:ftr>
-</file>
-
-<file path=word/footer2.xml><?xml version="1.0" encoding="utf-8"?>
-<w:ftr xmlns:wpc="http://schemas.microsoft.com/office/word/2010/wordprocessingCanvas" xmlns:cx="http://schemas.microsoft.com/office/drawing/2014/chartex" xmlns:cx1="http://schemas.microsoft.com/office/drawing/2015/9/8/chartex" xmlns:cx2="http://schemas.microsoft.com/office/drawing/2015/10/21/chartex" xmlns:cx3="http://schemas.microsoft.com/office/drawing/2016/5/9/chartex" xmlns:cx4="http://schemas.microsoft.com/office/drawing/2016/5/10/chartex" xmlns:cx5="http://schemas.microsoft.com/office/drawing/2016/5/11/chartex" xmlns:cx6="http://schemas.microsoft.com/office/drawing/2016/5/12/chartex" xmlns:cx7="http://schemas.microsoft.com/office/drawing/2016/5/13/chartex" xmlns:cx8="http://schemas.microsoft.com/office/drawing/2016/5/14/chartex" xmlns:mc="http://schemas.openxmlformats.org/markup-compatibility/2006" xmlns:aink="http://schemas.microsoft.com/office/drawing/2016/ink" xmlns:am3d="http://schemas.microsoft.com/office/drawing/2017/model3d" xmlns:o="urn:schemas-microsoft-com:office:office" xmlns:r="http://schemas.openxmlformats.org/officeDocument/2006/relationships" xmlns:m="http://schemas.openxmlformats.org/officeDocument/2006/math" xmlns:v="urn:schemas-microsoft-com:vml" xmlns:wp14="http://schemas.microsoft.com/office/word/2010/wordprocessingDrawing" xmlns:wp="http://schemas.openxmlformats.org/drawingml/2006/wordprocessingDrawing" xmlns:w10="urn:schemas-microsoft-com:office:word" xmlns:w="http://schemas.openxmlformats.org/wordprocessingml/2006/main" xmlns:w14="http://schemas.microsoft.com/office/word/2010/wordml" xmlns:w15="http://schemas.microsoft.com/office/word/2012/wordml" xmlns:w16cex="http://schemas.microsoft.com/office/word/2018/wordml/cex" xmlns:w16cid="http://schemas.microsoft.com/office/word/2016/wordml/cid" xmlns:w16="http://schemas.microsoft.com/office/word/2018/wordml" xmlns:w16se="http://schemas.microsoft.com/office/word/2015/wordml/symex" xmlns:wpg="http://schemas.microsoft.com/office/word/2010/wordprocessingGroup" xmlns:wpi="http://schemas.microsoft.com/office/word/2010/wordprocessingInk" xmlns:wne="http://schemas.microsoft.com/office/word/2006/wordml" xmlns:wps="http://schemas.microsoft.com/office/word/2010/wordprocessingShape" mc:Ignorable="w14 w15 w16se w16cid w16 w16cex wp14">
   <w:sdt>
     <w:sdtPr>
       <w:id w:val="1268111406"/>
@@ -1795,6 +2236,7 @@
         <w:docPartUnique/>
       </w:docPartObj>
     </w:sdtPr>
+    <w:sdtEndPr/>
     <w:sdtContent>
       <w:p>
         <w:pPr>
@@ -1979,16 +2421,6 @@
 </w:ftr>
 </file>
 
-<file path=word/footer3.xml><?xml version="1.0" encoding="utf-8"?>
-<w:ftr xmlns:wpc="http://schemas.microsoft.com/office/word/2010/wordprocessingCanvas" xmlns:cx="http://schemas.microsoft.com/office/drawing/2014/chartex" xmlns:cx1="http://schemas.microsoft.com/office/drawing/2015/9/8/chartex" xmlns:cx2="http://schemas.microsoft.com/office/drawing/2015/10/21/chartex" xmlns:cx3="http://schemas.microsoft.com/office/drawing/2016/5/9/chartex" xmlns:cx4="http://schemas.microsoft.com/office/drawing/2016/5/10/chartex" xmlns:cx5="http://schemas.microsoft.com/office/drawing/2016/5/11/chartex" xmlns:cx6="http://schemas.microsoft.com/office/drawing/2016/5/12/chartex" xmlns:cx7="http://schemas.microsoft.com/office/drawing/2016/5/13/chartex" xmlns:cx8="http://schemas.microsoft.com/office/drawing/2016/5/14/chartex" xmlns:mc="http://schemas.openxmlformats.org/markup-compatibility/2006" xmlns:aink="http://schemas.microsoft.com/office/drawing/2016/ink" xmlns:am3d="http://schemas.microsoft.com/office/drawing/2017/model3d" xmlns:o="urn:schemas-microsoft-com:office:office" xmlns:r="http://schemas.openxmlformats.org/officeDocument/2006/relationships" xmlns:m="http://schemas.openxmlformats.org/officeDocument/2006/math" xmlns:v="urn:schemas-microsoft-com:vml" xmlns:wp14="http://schemas.microsoft.com/office/word/2010/wordprocessingDrawing" xmlns:wp="http://schemas.openxmlformats.org/drawingml/2006/wordprocessingDrawing" xmlns:w10="urn:schemas-microsoft-com:office:word" xmlns:w="http://schemas.openxmlformats.org/wordprocessingml/2006/main" xmlns:w14="http://schemas.microsoft.com/office/word/2010/wordml" xmlns:w15="http://schemas.microsoft.com/office/word/2012/wordml" xmlns:w16cex="http://schemas.microsoft.com/office/word/2018/wordml/cex" xmlns:w16cid="http://schemas.microsoft.com/office/word/2016/wordml/cid" xmlns:w16="http://schemas.microsoft.com/office/word/2018/wordml" xmlns:w16se="http://schemas.microsoft.com/office/word/2015/wordml/symex" xmlns:wpg="http://schemas.microsoft.com/office/word/2010/wordprocessingGroup" xmlns:wpi="http://schemas.microsoft.com/office/word/2010/wordprocessingInk" xmlns:wne="http://schemas.microsoft.com/office/word/2006/wordml" xmlns:wps="http://schemas.microsoft.com/office/word/2010/wordprocessingShape" mc:Ignorable="w14 w15 w16se w16cid w16 w16cex wp14">
-  <w:p>
-    <w:pPr>
-      <w:pStyle w:val="Pieddepage"/>
-    </w:pPr>
-  </w:p>
-</w:ftr>
-</file>
-
 <file path=word/footnotes.xml><?xml version="1.0" encoding="utf-8"?>
 <w:footnotes xmlns:wpc="http://schemas.microsoft.com/office/word/2010/wordprocessingCanvas" xmlns:cx="http://schemas.microsoft.com/office/drawing/2014/chartex" xmlns:cx1="http://schemas.microsoft.com/office/drawing/2015/9/8/chartex" xmlns:cx2="http://schemas.microsoft.com/office/drawing/2015/10/21/chartex" xmlns:cx3="http://schemas.microsoft.com/office/drawing/2016/5/9/chartex" xmlns:cx4="http://schemas.microsoft.com/office/drawing/2016/5/10/chartex" xmlns:cx5="http://schemas.microsoft.com/office/drawing/2016/5/11/chartex" xmlns:cx6="http://schemas.microsoft.com/office/drawing/2016/5/12/chartex" xmlns:cx7="http://schemas.microsoft.com/office/drawing/2016/5/13/chartex" xmlns:cx8="http://schemas.microsoft.com/office/drawing/2016/5/14/chartex" xmlns:mc="http://schemas.openxmlformats.org/markup-compatibility/2006" xmlns:aink="http://schemas.microsoft.com/office/drawing/2016/ink" xmlns:am3d="http://schemas.microsoft.com/office/drawing/2017/model3d" xmlns:o="urn:schemas-microsoft-com:office:office" xmlns:r="http://schemas.openxmlformats.org/officeDocument/2006/relationships" xmlns:m="http://schemas.openxmlformats.org/officeDocument/2006/math" xmlns:v="urn:schemas-microsoft-com:vml" xmlns:wp14="http://schemas.microsoft.com/office/word/2010/wordprocessingDrawing" xmlns:wp="http://schemas.openxmlformats.org/drawingml/2006/wordprocessingDrawing" xmlns:w10="urn:schemas-microsoft-com:office:word" xmlns:w="http://schemas.openxmlformats.org/wordprocessingml/2006/main" xmlns:w14="http://schemas.microsoft.com/office/word/2010/wordml" xmlns:w15="http://schemas.microsoft.com/office/word/2012/wordml" xmlns:w16cex="http://schemas.microsoft.com/office/word/2018/wordml/cex" xmlns:w16cid="http://schemas.microsoft.com/office/word/2016/wordml/cid" xmlns:w16="http://schemas.microsoft.com/office/word/2018/wordml" xmlns:w16se="http://schemas.microsoft.com/office/word/2015/wordml/symex" xmlns:wpg="http://schemas.microsoft.com/office/word/2010/wordprocessingGroup" xmlns:wpi="http://schemas.microsoft.com/office/word/2010/wordprocessingInk" xmlns:wne="http://schemas.microsoft.com/office/word/2006/wordml" xmlns:wps="http://schemas.microsoft.com/office/word/2010/wordprocessingShape" mc:Ignorable="w14 w15 w16se w16cid w16 w16cex wp14">
   <w:footnote w:type="separator" w:id="-1">
@@ -2015,16 +2447,6 @@
 </file>
 
 <file path=word/header1.xml><?xml version="1.0" encoding="utf-8"?>
-<w:hdr xmlns:wpc="http://schemas.microsoft.com/office/word/2010/wordprocessingCanvas" xmlns:cx="http://schemas.microsoft.com/office/drawing/2014/chartex" xmlns:cx1="http://schemas.microsoft.com/office/drawing/2015/9/8/chartex" xmlns:cx2="http://schemas.microsoft.com/office/drawing/2015/10/21/chartex" xmlns:cx3="http://schemas.microsoft.com/office/drawing/2016/5/9/chartex" xmlns:cx4="http://schemas.microsoft.com/office/drawing/2016/5/10/chartex" xmlns:cx5="http://schemas.microsoft.com/office/drawing/2016/5/11/chartex" xmlns:cx6="http://schemas.microsoft.com/office/drawing/2016/5/12/chartex" xmlns:cx7="http://schemas.microsoft.com/office/drawing/2016/5/13/chartex" xmlns:cx8="http://schemas.microsoft.com/office/drawing/2016/5/14/chartex" xmlns:mc="http://schemas.openxmlformats.org/markup-compatibility/2006" xmlns:aink="http://schemas.microsoft.com/office/drawing/2016/ink" xmlns:am3d="http://schemas.microsoft.com/office/drawing/2017/model3d" xmlns:o="urn:schemas-microsoft-com:office:office" xmlns:r="http://schemas.openxmlformats.org/officeDocument/2006/relationships" xmlns:m="http://schemas.openxmlformats.org/officeDocument/2006/math" xmlns:v="urn:schemas-microsoft-com:vml" xmlns:wp14="http://schemas.microsoft.com/office/word/2010/wordprocessingDrawing" xmlns:wp="http://schemas.openxmlformats.org/drawingml/2006/wordprocessingDrawing" xmlns:w10="urn:schemas-microsoft-com:office:word" xmlns:w="http://schemas.openxmlformats.org/wordprocessingml/2006/main" xmlns:w14="http://schemas.microsoft.com/office/word/2010/wordml" xmlns:w15="http://schemas.microsoft.com/office/word/2012/wordml" xmlns:w16cex="http://schemas.microsoft.com/office/word/2018/wordml/cex" xmlns:w16cid="http://schemas.microsoft.com/office/word/2016/wordml/cid" xmlns:w16="http://schemas.microsoft.com/office/word/2018/wordml" xmlns:w16se="http://schemas.microsoft.com/office/word/2015/wordml/symex" xmlns:wpg="http://schemas.microsoft.com/office/word/2010/wordprocessingGroup" xmlns:wpi="http://schemas.microsoft.com/office/word/2010/wordprocessingInk" xmlns:wne="http://schemas.microsoft.com/office/word/2006/wordml" xmlns:wps="http://schemas.microsoft.com/office/word/2010/wordprocessingShape" mc:Ignorable="w14 w15 w16se w16cid w16 w16cex wp14">
-  <w:p>
-    <w:pPr>
-      <w:pStyle w:val="En-tte"/>
-    </w:pPr>
-  </w:p>
-</w:hdr>
-</file>
-
-<file path=word/header2.xml><?xml version="1.0" encoding="utf-8"?>
 <w:hdr xmlns:wpc="http://schemas.microsoft.com/office/word/2010/wordprocessingCanvas" xmlns:cx="http://schemas.microsoft.com/office/drawing/2014/chartex" xmlns:cx1="http://schemas.microsoft.com/office/drawing/2015/9/8/chartex" xmlns:cx2="http://schemas.microsoft.com/office/drawing/2015/10/21/chartex" xmlns:cx3="http://schemas.microsoft.com/office/drawing/2016/5/9/chartex" xmlns:cx4="http://schemas.microsoft.com/office/drawing/2016/5/10/chartex" xmlns:cx5="http://schemas.microsoft.com/office/drawing/2016/5/11/chartex" xmlns:cx6="http://schemas.microsoft.com/office/drawing/2016/5/12/chartex" xmlns:cx7="http://schemas.microsoft.com/office/drawing/2016/5/13/chartex" xmlns:cx8="http://schemas.microsoft.com/office/drawing/2016/5/14/chartex" xmlns:mc="http://schemas.openxmlformats.org/markup-compatibility/2006" xmlns:aink="http://schemas.microsoft.com/office/drawing/2016/ink" xmlns:am3d="http://schemas.microsoft.com/office/drawing/2017/model3d" xmlns:o="urn:schemas-microsoft-com:office:office" xmlns:r="http://schemas.openxmlformats.org/officeDocument/2006/relationships" xmlns:m="http://schemas.openxmlformats.org/officeDocument/2006/math" xmlns:v="urn:schemas-microsoft-com:vml" xmlns:wp14="http://schemas.microsoft.com/office/word/2010/wordprocessingDrawing" xmlns:wp="http://schemas.openxmlformats.org/drawingml/2006/wordprocessingDrawing" xmlns:w10="urn:schemas-microsoft-com:office:word" xmlns:w="http://schemas.openxmlformats.org/wordprocessingml/2006/main" xmlns:w14="http://schemas.microsoft.com/office/word/2010/wordml" xmlns:w15="http://schemas.microsoft.com/office/word/2012/wordml" xmlns:w16cex="http://schemas.microsoft.com/office/word/2018/wordml/cex" xmlns:w16cid="http://schemas.microsoft.com/office/word/2016/wordml/cid" xmlns:w16="http://schemas.microsoft.com/office/word/2018/wordml" xmlns:w16se="http://schemas.microsoft.com/office/word/2015/wordml/symex" xmlns:wpg="http://schemas.microsoft.com/office/word/2010/wordprocessingGroup" xmlns:wpi="http://schemas.microsoft.com/office/word/2010/wordprocessingInk" xmlns:wne="http://schemas.microsoft.com/office/word/2006/wordml" xmlns:wps="http://schemas.microsoft.com/office/word/2010/wordprocessingShape" mc:Ignorable="w14 w15 w16se w16cid w16 w16cex wp14">
   <w:p>
     <w:pPr>
@@ -2043,38 +2465,12 @@
     <w:r>
       <w:tab/>
     </w:r>
-    <w:sdt>
-      <w:sdtPr>
-        <w:rPr>
-          <w:lang w:val="de-DE"/>
-        </w:rPr>
-        <w:id w:val="-543986782"/>
-        <w:date w:fullDate="2019-09-05T00:00:00Z">
-          <w:dateFormat w:val="dddd, d. MMMM yyyy"/>
-          <w:lid w:val="de-DE"/>
-          <w:storeMappedDataAs w:val="dateTime"/>
-          <w:calendar w:val="gregorian"/>
-        </w:date>
-      </w:sdtPr>
-      <w:sdtContent>
-        <w:r>
-          <w:rPr>
-            <w:lang w:val="de-DE"/>
-          </w:rPr>
-          <w:t>Donnerstag, 5. September 2019</w:t>
-        </w:r>
-      </w:sdtContent>
-    </w:sdt>
-  </w:p>
-</w:hdr>
-</file>
-
-<file path=word/header3.xml><?xml version="1.0" encoding="utf-8"?>
-<w:hdr xmlns:wpc="http://schemas.microsoft.com/office/word/2010/wordprocessingCanvas" xmlns:cx="http://schemas.microsoft.com/office/drawing/2014/chartex" xmlns:cx1="http://schemas.microsoft.com/office/drawing/2015/9/8/chartex" xmlns:cx2="http://schemas.microsoft.com/office/drawing/2015/10/21/chartex" xmlns:cx3="http://schemas.microsoft.com/office/drawing/2016/5/9/chartex" xmlns:cx4="http://schemas.microsoft.com/office/drawing/2016/5/10/chartex" xmlns:cx5="http://schemas.microsoft.com/office/drawing/2016/5/11/chartex" xmlns:cx6="http://schemas.microsoft.com/office/drawing/2016/5/12/chartex" xmlns:cx7="http://schemas.microsoft.com/office/drawing/2016/5/13/chartex" xmlns:cx8="http://schemas.microsoft.com/office/drawing/2016/5/14/chartex" xmlns:mc="http://schemas.openxmlformats.org/markup-compatibility/2006" xmlns:aink="http://schemas.microsoft.com/office/drawing/2016/ink" xmlns:am3d="http://schemas.microsoft.com/office/drawing/2017/model3d" xmlns:o="urn:schemas-microsoft-com:office:office" xmlns:r="http://schemas.openxmlformats.org/officeDocument/2006/relationships" xmlns:m="http://schemas.openxmlformats.org/officeDocument/2006/math" xmlns:v="urn:schemas-microsoft-com:vml" xmlns:wp14="http://schemas.microsoft.com/office/word/2010/wordprocessingDrawing" xmlns:wp="http://schemas.openxmlformats.org/drawingml/2006/wordprocessingDrawing" xmlns:w10="urn:schemas-microsoft-com:office:word" xmlns:w="http://schemas.openxmlformats.org/wordprocessingml/2006/main" xmlns:w14="http://schemas.microsoft.com/office/word/2010/wordml" xmlns:w15="http://schemas.microsoft.com/office/word/2012/wordml" xmlns:w16cex="http://schemas.microsoft.com/office/word/2018/wordml/cex" xmlns:w16cid="http://schemas.microsoft.com/office/word/2016/wordml/cid" xmlns:w16="http://schemas.microsoft.com/office/word/2018/wordml" xmlns:w16se="http://schemas.microsoft.com/office/word/2015/wordml/symex" xmlns:wpg="http://schemas.microsoft.com/office/word/2010/wordprocessingGroup" xmlns:wpi="http://schemas.microsoft.com/office/word/2010/wordprocessingInk" xmlns:wne="http://schemas.microsoft.com/office/word/2006/wordml" xmlns:wps="http://schemas.microsoft.com/office/word/2010/wordprocessingShape" mc:Ignorable="w14 w15 w16se w16cid w16 w16cex wp14">
-  <w:p>
-    <w:pPr>
-      <w:pStyle w:val="En-tte"/>
-    </w:pPr>
+    <w:r>
+      <w:rPr>
+        <w:lang w:val="de-DE"/>
+      </w:rPr>
+      <w:t>Donnerstag, den 5. September 2019</w:t>
+    </w:r>
   </w:p>
 </w:hdr>
 </file>

</xml_diff>